<commit_message>
correccion del archivo Library
</commit_message>
<xml_diff>
--- a/Bitacora LAB03.docx
+++ b/Bitacora LAB03.docx
@@ -26,7 +26,7 @@
           <w:szCs w:val="48"/>
           <w:lang w:eastAsia="es-MX"/>
         </w:rPr>
-        <w:t xml:space="preserve">LABORATORIO 3 </w:t>
+        <w:t>LABORATORIO 3 – TDD</w:t>
       </w:r>
       <w:r>
         <w:rPr>
@@ -38,19 +38,7 @@
           <w:szCs w:val="48"/>
           <w:lang w:eastAsia="es-MX"/>
         </w:rPr>
-        <w:t>–</w:t>
-      </w:r>
-      <w:r>
-        <w:rPr>
-          <w:rFonts w:eastAsia="Times New Roman" w:cstheme="minorHAnsi"/>
-          <w:b/>
-          <w:bCs/>
-          <w:kern w:val="36"/>
-          <w:sz w:val="48"/>
-          <w:szCs w:val="48"/>
-          <w:lang w:eastAsia="es-MX"/>
-        </w:rPr>
-        <w:t xml:space="preserve"> TDD</w:t>
+        <w:t xml:space="preserve"> CREAR UN </w:t>
       </w:r>
     </w:p>
     <w:p>
@@ -91,10 +79,371 @@
     </w:p>
     <w:p>
       <w:pPr>
+        <w:spacing w:before="100" w:beforeAutospacing="1" w:after="100" w:afterAutospacing="1" w:line="240" w:lineRule="auto"/>
+        <w:outlineLvl w:val="0"/>
+        <w:rPr>
+          <w:rFonts w:eastAsia="Times New Roman" w:cstheme="minorHAnsi"/>
+          <w:kern w:val="36"/>
+          <w:sz w:val="40"/>
+          <w:szCs w:val="40"/>
+          <w:lang w:eastAsia="es-MX"/>
+        </w:rPr>
+      </w:pPr>
+      <w:r>
+        <w:rPr>
+          <w:rFonts w:eastAsia="Times New Roman" w:cstheme="minorHAnsi"/>
+          <w:kern w:val="36"/>
+          <w:sz w:val="40"/>
+          <w:szCs w:val="40"/>
+          <w:lang w:eastAsia="es-MX"/>
+        </w:rPr>
+        <w:t>PROYECTO CON MAVEN</w:t>
+      </w:r>
+      <w:r>
+        <w:rPr>
+          <w:rFonts w:eastAsia="Times New Roman" w:cstheme="minorHAnsi"/>
+          <w:kern w:val="36"/>
+          <w:sz w:val="40"/>
+          <w:szCs w:val="40"/>
+          <w:lang w:eastAsia="es-MX"/>
+        </w:rPr>
+        <w:t xml:space="preserve"> </w:t>
+      </w:r>
+    </w:p>
+    <w:p>
+      <w:pPr>
+        <w:spacing w:before="100" w:beforeAutospacing="1" w:after="100" w:afterAutospacing="1" w:line="240" w:lineRule="auto"/>
+        <w:outlineLvl w:val="0"/>
+        <w:rPr>
+          <w:rFonts w:eastAsia="Times New Roman" w:cstheme="minorHAnsi"/>
+          <w:kern w:val="36"/>
+          <w:sz w:val="24"/>
+          <w:szCs w:val="24"/>
+          <w:lang w:eastAsia="es-MX"/>
+        </w:rPr>
+      </w:pPr>
+      <w:r>
+        <w:rPr>
+          <w:rFonts w:eastAsia="Times New Roman" w:cstheme="minorHAnsi"/>
+          <w:kern w:val="36"/>
+          <w:sz w:val="24"/>
+          <w:szCs w:val="24"/>
+          <w:lang w:eastAsia="es-MX"/>
+        </w:rPr>
+        <w:t>Deben crear un proyecto maven con los siguientes parámetros:</w:t>
+      </w:r>
+    </w:p>
+    <w:p>
+      <w:pPr>
+        <w:spacing w:before="100" w:beforeAutospacing="1" w:after="100" w:afterAutospacing="1" w:line="240" w:lineRule="auto"/>
+        <w:outlineLvl w:val="0"/>
+        <w:rPr>
+          <w:rFonts w:eastAsia="Times New Roman" w:cstheme="minorHAnsi"/>
+          <w:kern w:val="36"/>
+          <w:sz w:val="24"/>
+          <w:szCs w:val="24"/>
+          <w:lang w:eastAsia="es-MX"/>
+        </w:rPr>
+      </w:pPr>
+      <w:r>
+        <w:rPr>
+          <w:rFonts w:eastAsia="Times New Roman" w:cstheme="minorHAnsi"/>
+          <w:kern w:val="36"/>
+          <w:sz w:val="24"/>
+          <w:szCs w:val="24"/>
+          <w:lang w:eastAsia="es-MX"/>
+        </w:rPr>
+        <w:t xml:space="preserve">Grupo: edu.eci.cvds </w:t>
+      </w:r>
+    </w:p>
+    <w:p>
+      <w:pPr>
+        <w:spacing w:before="100" w:beforeAutospacing="1" w:after="100" w:afterAutospacing="1" w:line="240" w:lineRule="auto"/>
+        <w:outlineLvl w:val="0"/>
+        <w:rPr>
+          <w:rFonts w:eastAsia="Times New Roman" w:cstheme="minorHAnsi"/>
+          <w:kern w:val="36"/>
+          <w:sz w:val="24"/>
+          <w:szCs w:val="24"/>
+          <w:lang w:eastAsia="es-MX"/>
+        </w:rPr>
+      </w:pPr>
+      <w:r>
+        <w:rPr>
+          <w:rFonts w:eastAsia="Times New Roman" w:cstheme="minorHAnsi"/>
+          <w:kern w:val="36"/>
+          <w:sz w:val="24"/>
+          <w:szCs w:val="24"/>
+          <w:lang w:eastAsia="es-MX"/>
+        </w:rPr>
+        <w:t xml:space="preserve">Artefacto: Library </w:t>
+      </w:r>
+    </w:p>
+    <w:p>
+      <w:pPr>
+        <w:spacing w:before="100" w:beforeAutospacing="1" w:after="100" w:afterAutospacing="1" w:line="240" w:lineRule="auto"/>
+        <w:outlineLvl w:val="0"/>
+        <w:rPr>
+          <w:rFonts w:eastAsia="Times New Roman" w:cstheme="minorHAnsi"/>
+          <w:kern w:val="36"/>
+          <w:sz w:val="24"/>
+          <w:szCs w:val="24"/>
+          <w:lang w:eastAsia="es-MX"/>
+        </w:rPr>
+      </w:pPr>
+      <w:r>
+        <w:rPr>
+          <w:rFonts w:eastAsia="Times New Roman" w:cstheme="minorHAnsi"/>
+          <w:kern w:val="36"/>
+          <w:sz w:val="24"/>
+          <w:szCs w:val="24"/>
+          <w:lang w:eastAsia="es-MX"/>
+        </w:rPr>
+        <w:t xml:space="preserve">Paquete: edu.eci.cvds.tdd </w:t>
+      </w:r>
+    </w:p>
+    <w:p>
+      <w:pPr>
+        <w:spacing w:before="100" w:beforeAutospacing="1" w:after="100" w:afterAutospacing="1" w:line="240" w:lineRule="auto"/>
+        <w:outlineLvl w:val="0"/>
+        <w:rPr>
+          <w:rFonts w:eastAsia="Times New Roman" w:cstheme="minorHAnsi"/>
+          <w:kern w:val="36"/>
+          <w:sz w:val="24"/>
+          <w:szCs w:val="24"/>
+          <w:lang w:eastAsia="es-MX"/>
+        </w:rPr>
+      </w:pPr>
+      <w:r>
+        <w:rPr>
+          <w:rFonts w:eastAsia="Times New Roman" w:cstheme="minorHAnsi"/>
+          <w:kern w:val="36"/>
+          <w:sz w:val="24"/>
+          <w:szCs w:val="24"/>
+          <w:lang w:eastAsia="es-MX"/>
+        </w:rPr>
+        <w:t>archetypeArtifactId: maven-archetype-quickstart</w:t>
+      </w:r>
+    </w:p>
+    <w:p>
+      <w:pPr>
+        <w:spacing w:before="100" w:beforeAutospacing="1" w:after="100" w:afterAutospacing="1" w:line="240" w:lineRule="auto"/>
+        <w:outlineLvl w:val="0"/>
+        <w:rPr>
+          <w:rFonts w:eastAsia="Times New Roman" w:cstheme="minorHAnsi"/>
+          <w:kern w:val="36"/>
+          <w:sz w:val="24"/>
+          <w:szCs w:val="24"/>
+          <w:lang w:eastAsia="es-MX"/>
+        </w:rPr>
+      </w:pPr>
+      <w:r>
+        <w:rPr>
+          <w:rFonts w:eastAsia="Times New Roman" w:cstheme="minorHAnsi"/>
+          <w:kern w:val="36"/>
+          <w:sz w:val="24"/>
+          <w:szCs w:val="24"/>
+          <w:lang w:eastAsia="es-MX"/>
+        </w:rPr>
+        <w:drawing>
+          <wp:inline distT="0" distB="0" distL="0" distR="0" wp14:anchorId="5DD6BB9B" wp14:editId="4D99C9FF">
+            <wp:extent cx="5612130" cy="3045460"/>
+            <wp:effectExtent l="0" t="0" r="7620" b="2540"/>
+            <wp:docPr id="3" name="Imagen 3"/>
+            <wp:cNvGraphicFramePr>
+              <a:graphicFrameLocks xmlns:a="http://schemas.openxmlformats.org/drawingml/2006/main" noChangeAspect="1"/>
+            </wp:cNvGraphicFramePr>
+            <a:graphic xmlns:a="http://schemas.openxmlformats.org/drawingml/2006/main">
+              <a:graphicData uri="http://schemas.openxmlformats.org/drawingml/2006/picture">
+                <pic:pic xmlns:pic="http://schemas.openxmlformats.org/drawingml/2006/picture">
+                  <pic:nvPicPr>
+                    <pic:cNvPr id="1" name=""/>
+                    <pic:cNvPicPr/>
+                  </pic:nvPicPr>
+                  <pic:blipFill>
+                    <a:blip r:embed="rId4"/>
+                    <a:stretch>
+                      <a:fillRect/>
+                    </a:stretch>
+                  </pic:blipFill>
+                  <pic:spPr>
+                    <a:xfrm>
+                      <a:off x="0" y="0"/>
+                      <a:ext cx="5612130" cy="3045460"/>
+                    </a:xfrm>
+                    <a:prstGeom prst="rect">
+                      <a:avLst/>
+                    </a:prstGeom>
+                  </pic:spPr>
+                </pic:pic>
+              </a:graphicData>
+            </a:graphic>
+          </wp:inline>
+        </w:drawing>
+      </w:r>
+    </w:p>
+    <w:p>
+      <w:pPr>
         <w:rPr>
           <w:rFonts w:cstheme="minorHAnsi"/>
         </w:rPr>
       </w:pPr>
+      <w:r>
+        <w:rPr>
+          <w:rFonts w:cstheme="minorHAnsi"/>
+          <w:noProof/>
+        </w:rPr>
+        <w:drawing>
+          <wp:inline distT="0" distB="0" distL="0" distR="0" wp14:anchorId="6868D181" wp14:editId="19146F19">
+            <wp:extent cx="5612130" cy="1402715"/>
+            <wp:effectExtent l="0" t="0" r="7620" b="6985"/>
+            <wp:docPr id="1" name="Imagen 1"/>
+            <wp:cNvGraphicFramePr>
+              <a:graphicFrameLocks xmlns:a="http://schemas.openxmlformats.org/drawingml/2006/main" noChangeAspect="1"/>
+            </wp:cNvGraphicFramePr>
+            <a:graphic xmlns:a="http://schemas.openxmlformats.org/drawingml/2006/main">
+              <a:graphicData uri="http://schemas.openxmlformats.org/drawingml/2006/picture">
+                <pic:pic xmlns:pic="http://schemas.openxmlformats.org/drawingml/2006/picture">
+                  <pic:nvPicPr>
+                    <pic:cNvPr id="1" name=""/>
+                    <pic:cNvPicPr/>
+                  </pic:nvPicPr>
+                  <pic:blipFill>
+                    <a:blip r:embed="rId5"/>
+                    <a:stretch>
+                      <a:fillRect/>
+                    </a:stretch>
+                  </pic:blipFill>
+                  <pic:spPr>
+                    <a:xfrm>
+                      <a:off x="0" y="0"/>
+                      <a:ext cx="5612130" cy="1402715"/>
+                    </a:xfrm>
+                    <a:prstGeom prst="rect">
+                      <a:avLst/>
+                    </a:prstGeom>
+                  </pic:spPr>
+                </pic:pic>
+              </a:graphicData>
+            </a:graphic>
+          </wp:inline>
+        </w:drawing>
+      </w:r>
+    </w:p>
+    <w:p>
+      <w:pPr>
+        <w:rPr>
+          <w:rFonts w:cstheme="minorHAnsi"/>
+        </w:rPr>
+      </w:pPr>
+    </w:p>
+    <w:p>
+      <w:pPr>
+        <w:rPr>
+          <w:rFonts w:eastAsia="Times New Roman" w:cstheme="minorHAnsi"/>
+          <w:kern w:val="36"/>
+          <w:sz w:val="40"/>
+          <w:szCs w:val="40"/>
+          <w:lang w:eastAsia="es-MX"/>
+        </w:rPr>
+      </w:pPr>
+      <w:r>
+        <w:rPr>
+          <w:rFonts w:eastAsia="Times New Roman" w:cstheme="minorHAnsi"/>
+          <w:kern w:val="36"/>
+          <w:sz w:val="40"/>
+          <w:szCs w:val="40"/>
+          <w:lang w:eastAsia="es-MX"/>
+        </w:rPr>
+        <w:t>AGREGAR DEPENDENCIA JUNITS</w:t>
+      </w:r>
+    </w:p>
+    <w:p>
+      <w:pPr>
+        <w:rPr>
+          <w:rFonts w:cstheme="minorHAnsi"/>
+        </w:rPr>
+      </w:pPr>
+      <w:r>
+        <w:rPr>
+          <w:rFonts w:cstheme="minorHAnsi"/>
+        </w:rPr>
+        <w:t>Buscar en maven central la dependencia de JUnit5 en su versión más reciente.</w:t>
+      </w:r>
+    </w:p>
+    <w:p>
+      <w:pPr>
+        <w:rPr>
+          <w:rFonts w:cstheme="minorHAnsi"/>
+        </w:rPr>
+      </w:pPr>
+      <w:r>
+        <w:rPr>
+          <w:rFonts w:cstheme="minorHAnsi"/>
+        </w:rPr>
+        <w:t>Edite el archivo pom.xml del proyecto para agregar la dependencia.</w:t>
+      </w:r>
+    </w:p>
+    <w:p>
+      <w:pPr>
+        <w:rPr>
+          <w:rFonts w:cstheme="minorHAnsi"/>
+        </w:rPr>
+      </w:pPr>
+      <w:r>
+        <w:rPr>
+          <w:rFonts w:cstheme="minorHAnsi"/>
+        </w:rPr>
+        <w:t>Verifique que la versión de java sea la 17</w:t>
+      </w:r>
+    </w:p>
+    <w:p>
+      <w:pPr>
+        <w:rPr>
+          <w:rFonts w:cstheme="minorHAnsi"/>
+        </w:rPr>
+      </w:pPr>
+      <w:r>
+        <w:rPr>
+          <w:rFonts w:cstheme="minorHAnsi"/>
+          <w:noProof/>
+        </w:rPr>
+        <w:drawing>
+          <wp:inline distT="0" distB="0" distL="0" distR="0" wp14:anchorId="29CCBEC9" wp14:editId="7E589D1A">
+            <wp:extent cx="5612130" cy="4156710"/>
+            <wp:effectExtent l="0" t="0" r="7620" b="0"/>
+            <wp:docPr id="2" name="Imagen 2"/>
+            <wp:cNvGraphicFramePr>
+              <a:graphicFrameLocks xmlns:a="http://schemas.openxmlformats.org/drawingml/2006/main" noChangeAspect="1"/>
+            </wp:cNvGraphicFramePr>
+            <a:graphic xmlns:a="http://schemas.openxmlformats.org/drawingml/2006/main">
+              <a:graphicData uri="http://schemas.openxmlformats.org/drawingml/2006/picture">
+                <pic:pic xmlns:pic="http://schemas.openxmlformats.org/drawingml/2006/picture">
+                  <pic:nvPicPr>
+                    <pic:cNvPr id="1" name=""/>
+                    <pic:cNvPicPr/>
+                  </pic:nvPicPr>
+                  <pic:blipFill>
+                    <a:blip r:embed="rId6"/>
+                    <a:stretch>
+                      <a:fillRect/>
+                    </a:stretch>
+                  </pic:blipFill>
+                  <pic:spPr>
+                    <a:xfrm>
+                      <a:off x="0" y="0"/>
+                      <a:ext cx="5612130" cy="4156710"/>
+                    </a:xfrm>
+                    <a:prstGeom prst="rect">
+                      <a:avLst/>
+                    </a:prstGeom>
+                  </pic:spPr>
+                </pic:pic>
+              </a:graphicData>
+            </a:graphic>
+          </wp:inline>
+        </w:drawing>
+      </w:r>
     </w:p>
     <w:sectPr>
       <w:pgSz w:w="12240" w:h="15840"/>
@@ -526,6 +875,29 @@
       <w:lang w:eastAsia="es-MX"/>
     </w:rPr>
   </w:style>
+  <w:style w:type="paragraph" w:styleId="Ttulo3">
+    <w:name w:val="heading 3"/>
+    <w:basedOn w:val="Normal"/>
+    <w:next w:val="Normal"/>
+    <w:link w:val="Ttulo3Car"/>
+    <w:uiPriority w:val="9"/>
+    <w:semiHidden/>
+    <w:unhideWhenUsed/>
+    <w:qFormat/>
+    <w:rsid w:val="00DE6C21"/>
+    <w:pPr>
+      <w:keepNext/>
+      <w:keepLines/>
+      <w:spacing w:before="40" w:after="0"/>
+      <w:outlineLvl w:val="2"/>
+    </w:pPr>
+    <w:rPr>
+      <w:rFonts w:asciiTheme="majorHAnsi" w:eastAsiaTheme="majorEastAsia" w:hAnsiTheme="majorHAnsi" w:cstheme="majorBidi"/>
+      <w:color w:val="1F3763" w:themeColor="accent1" w:themeShade="7F"/>
+      <w:sz w:val="24"/>
+      <w:szCs w:val="24"/>
+    </w:rPr>
+  </w:style>
   <w:style w:type="character" w:default="1" w:styleId="Fuentedeprrafopredeter">
     <w:name w:val="Default Paragraph Font"/>
     <w:uiPriority w:val="1"/>
@@ -567,6 +939,20 @@
       <w:sz w:val="48"/>
       <w:szCs w:val="48"/>
       <w:lang w:eastAsia="es-MX"/>
+    </w:rPr>
+  </w:style>
+  <w:style w:type="character" w:customStyle="1" w:styleId="Ttulo3Car">
+    <w:name w:val="Título 3 Car"/>
+    <w:basedOn w:val="Fuentedeprrafopredeter"/>
+    <w:link w:val="Ttulo3"/>
+    <w:uiPriority w:val="9"/>
+    <w:semiHidden/>
+    <w:rsid w:val="00DE6C21"/>
+    <w:rPr>
+      <w:rFonts w:asciiTheme="majorHAnsi" w:eastAsiaTheme="majorEastAsia" w:hAnsiTheme="majorHAnsi" w:cstheme="majorBidi"/>
+      <w:color w:val="1F3763" w:themeColor="accent1" w:themeShade="7F"/>
+      <w:sz w:val="24"/>
+      <w:szCs w:val="24"/>
     </w:rPr>
   </w:style>
 </w:styles>

</xml_diff>

<commit_message>
esqueleto del proyecto finalizado
</commit_message>
<xml_diff>
--- a/Bitacora LAB03.docx
+++ b/Bitacora LAB03.docx
@@ -819,6 +819,7 @@
       <w:r>
         <w:rPr>
           <w:rFonts w:cstheme="minorHAnsi"/>
+          <w:noProof/>
           <w:sz w:val="40"/>
           <w:szCs w:val="40"/>
         </w:rPr>
@@ -861,6 +862,7 @@
       <w:r>
         <w:rPr>
           <w:rFonts w:cstheme="minorHAnsi"/>
+          <w:noProof/>
           <w:sz w:val="40"/>
           <w:szCs w:val="40"/>
         </w:rPr>
@@ -907,6 +909,382 @@
           <w:rFonts w:cstheme="minorHAnsi"/>
           <w:sz w:val="40"/>
           <w:szCs w:val="40"/>
+        </w:rPr>
+      </w:pPr>
+      <w:r>
+        <w:rPr>
+          <w:rFonts w:cstheme="minorHAnsi"/>
+          <w:sz w:val="40"/>
+          <w:szCs w:val="40"/>
+        </w:rPr>
+        <w:lastRenderedPageBreak/>
+        <w:t>AGREGAR CLASES</w:t>
+      </w:r>
+    </w:p>
+    <w:p>
+      <w:pPr>
+        <w:rPr>
+          <w:rFonts w:cstheme="minorHAnsi"/>
+        </w:rPr>
+      </w:pPr>
+      <w:r>
+        <w:rPr>
+          <w:rFonts w:cstheme="minorHAnsi"/>
+        </w:rPr>
+        <w:t>En el paquete edu.eci.cvds.tdd.library.book cree la siguiente clase:</w:t>
+      </w:r>
+    </w:p>
+    <w:p>
+      <w:pPr>
+        <w:rPr>
+          <w:rFonts w:cstheme="minorHAnsi"/>
+          <w:sz w:val="40"/>
+          <w:szCs w:val="40"/>
+        </w:rPr>
+      </w:pPr>
+      <w:r>
+        <w:rPr>
+          <w:rFonts w:cstheme="minorHAnsi"/>
+          <w:sz w:val="40"/>
+          <w:szCs w:val="40"/>
+        </w:rPr>
+        <w:drawing>
+          <wp:inline distT="0" distB="0" distL="0" distR="0" wp14:anchorId="163737F8" wp14:editId="322791E9">
+            <wp:extent cx="5340927" cy="3929853"/>
+            <wp:effectExtent l="0" t="0" r="0" b="0"/>
+            <wp:docPr id="6" name="Imagen 6"/>
+            <wp:cNvGraphicFramePr>
+              <a:graphicFrameLocks xmlns:a="http://schemas.openxmlformats.org/drawingml/2006/main" noChangeAspect="1"/>
+            </wp:cNvGraphicFramePr>
+            <a:graphic xmlns:a="http://schemas.openxmlformats.org/drawingml/2006/main">
+              <a:graphicData uri="http://schemas.openxmlformats.org/drawingml/2006/picture">
+                <pic:pic xmlns:pic="http://schemas.openxmlformats.org/drawingml/2006/picture">
+                  <pic:nvPicPr>
+                    <pic:cNvPr id="1" name=""/>
+                    <pic:cNvPicPr/>
+                  </pic:nvPicPr>
+                  <pic:blipFill>
+                    <a:blip r:embed="rId9"/>
+                    <a:stretch>
+                      <a:fillRect/>
+                    </a:stretch>
+                  </pic:blipFill>
+                  <pic:spPr>
+                    <a:xfrm>
+                      <a:off x="0" y="0"/>
+                      <a:ext cx="5351079" cy="3937323"/>
+                    </a:xfrm>
+                    <a:prstGeom prst="rect">
+                      <a:avLst/>
+                    </a:prstGeom>
+                  </pic:spPr>
+                </pic:pic>
+              </a:graphicData>
+            </a:graphic>
+          </wp:inline>
+        </w:drawing>
+      </w:r>
+    </w:p>
+    <w:p>
+      <w:pPr>
+        <w:rPr>
+          <w:rFonts w:cstheme="minorHAnsi"/>
+        </w:rPr>
+      </w:pPr>
+      <w:r>
+        <w:rPr>
+          <w:rFonts w:cstheme="minorHAnsi"/>
+        </w:rPr>
+        <w:t>A continuación en el paquete edu.eci.cvds.tdd.library.user cree la siguiente clase:</w:t>
+      </w:r>
+    </w:p>
+    <w:p>
+      <w:pPr>
+        <w:rPr>
+          <w:rFonts w:cstheme="minorHAnsi"/>
+        </w:rPr>
+      </w:pPr>
+      <w:r>
+        <w:rPr>
+          <w:rFonts w:cstheme="minorHAnsi"/>
+        </w:rPr>
+        <w:drawing>
+          <wp:inline distT="0" distB="0" distL="0" distR="0" wp14:anchorId="109B7B69" wp14:editId="437F85A1">
+            <wp:extent cx="5351290" cy="2985654"/>
+            <wp:effectExtent l="0" t="0" r="1905" b="5715"/>
+            <wp:docPr id="7" name="Imagen 7"/>
+            <wp:cNvGraphicFramePr>
+              <a:graphicFrameLocks xmlns:a="http://schemas.openxmlformats.org/drawingml/2006/main" noChangeAspect="1"/>
+            </wp:cNvGraphicFramePr>
+            <a:graphic xmlns:a="http://schemas.openxmlformats.org/drawingml/2006/main">
+              <a:graphicData uri="http://schemas.openxmlformats.org/drawingml/2006/picture">
+                <pic:pic xmlns:pic="http://schemas.openxmlformats.org/drawingml/2006/picture">
+                  <pic:nvPicPr>
+                    <pic:cNvPr id="1" name=""/>
+                    <pic:cNvPicPr/>
+                  </pic:nvPicPr>
+                  <pic:blipFill>
+                    <a:blip r:embed="rId10"/>
+                    <a:stretch>
+                      <a:fillRect/>
+                    </a:stretch>
+                  </pic:blipFill>
+                  <pic:spPr>
+                    <a:xfrm>
+                      <a:off x="0" y="0"/>
+                      <a:ext cx="5359066" cy="2989993"/>
+                    </a:xfrm>
+                    <a:prstGeom prst="rect">
+                      <a:avLst/>
+                    </a:prstGeom>
+                  </pic:spPr>
+                </pic:pic>
+              </a:graphicData>
+            </a:graphic>
+          </wp:inline>
+        </w:drawing>
+      </w:r>
+    </w:p>
+    <w:p>
+      <w:pPr>
+        <w:rPr>
+          <w:rFonts w:cstheme="minorHAnsi"/>
+        </w:rPr>
+      </w:pPr>
+      <w:r>
+        <w:rPr>
+          <w:rFonts w:cstheme="minorHAnsi"/>
+        </w:rPr>
+        <w:lastRenderedPageBreak/>
+        <w:t>En el paquete edu.eci.cvds.tdd.library.loan se deben crear las clases Loan y el enum LoanStatus:</w:t>
+      </w:r>
+    </w:p>
+    <w:p>
+      <w:pPr>
+        <w:rPr>
+          <w:rFonts w:cstheme="minorHAnsi"/>
+        </w:rPr>
+      </w:pPr>
+      <w:r>
+        <w:rPr>
+          <w:rFonts w:cstheme="minorHAnsi"/>
+        </w:rPr>
+        <w:drawing>
+          <wp:inline distT="0" distB="0" distL="0" distR="0" wp14:anchorId="623D8597" wp14:editId="533C3082">
+            <wp:extent cx="5612130" cy="1192530"/>
+            <wp:effectExtent l="0" t="0" r="7620" b="7620"/>
+            <wp:docPr id="8" name="Imagen 8"/>
+            <wp:cNvGraphicFramePr>
+              <a:graphicFrameLocks xmlns:a="http://schemas.openxmlformats.org/drawingml/2006/main" noChangeAspect="1"/>
+            </wp:cNvGraphicFramePr>
+            <a:graphic xmlns:a="http://schemas.openxmlformats.org/drawingml/2006/main">
+              <a:graphicData uri="http://schemas.openxmlformats.org/drawingml/2006/picture">
+                <pic:pic xmlns:pic="http://schemas.openxmlformats.org/drawingml/2006/picture">
+                  <pic:nvPicPr>
+                    <pic:cNvPr id="1" name=""/>
+                    <pic:cNvPicPr/>
+                  </pic:nvPicPr>
+                  <pic:blipFill>
+                    <a:blip r:embed="rId11"/>
+                    <a:stretch>
+                      <a:fillRect/>
+                    </a:stretch>
+                  </pic:blipFill>
+                  <pic:spPr>
+                    <a:xfrm>
+                      <a:off x="0" y="0"/>
+                      <a:ext cx="5612130" cy="1192530"/>
+                    </a:xfrm>
+                    <a:prstGeom prst="rect">
+                      <a:avLst/>
+                    </a:prstGeom>
+                  </pic:spPr>
+                </pic:pic>
+              </a:graphicData>
+            </a:graphic>
+          </wp:inline>
+        </w:drawing>
+      </w:r>
+    </w:p>
+    <w:p>
+      <w:pPr>
+        <w:rPr>
+          <w:rFonts w:cstheme="minorHAnsi"/>
+        </w:rPr>
+      </w:pPr>
+    </w:p>
+    <w:p>
+      <w:pPr>
+        <w:rPr>
+          <w:rFonts w:cstheme="minorHAnsi"/>
+        </w:rPr>
+      </w:pPr>
+      <w:r>
+        <w:rPr>
+          <w:rFonts w:cstheme="minorHAnsi"/>
+        </w:rPr>
+        <w:t>por último se debe crear la siguiente clase en el paquete edu.eci.cvds.tdd.library</w:t>
+      </w:r>
+    </w:p>
+    <w:p>
+      <w:pPr>
+        <w:rPr>
+          <w:rFonts w:cstheme="minorHAnsi"/>
+        </w:rPr>
+      </w:pPr>
+      <w:r>
+        <w:rPr>
+          <w:rFonts w:cstheme="minorHAnsi"/>
+        </w:rPr>
+        <w:drawing>
+          <wp:inline distT="0" distB="0" distL="0" distR="0" wp14:anchorId="1A757FB8" wp14:editId="78581BCD">
+            <wp:extent cx="5612130" cy="3154045"/>
+            <wp:effectExtent l="0" t="0" r="7620" b="8255"/>
+            <wp:docPr id="9" name="Imagen 9"/>
+            <wp:cNvGraphicFramePr>
+              <a:graphicFrameLocks xmlns:a="http://schemas.openxmlformats.org/drawingml/2006/main" noChangeAspect="1"/>
+            </wp:cNvGraphicFramePr>
+            <a:graphic xmlns:a="http://schemas.openxmlformats.org/drawingml/2006/main">
+              <a:graphicData uri="http://schemas.openxmlformats.org/drawingml/2006/picture">
+                <pic:pic xmlns:pic="http://schemas.openxmlformats.org/drawingml/2006/picture">
+                  <pic:nvPicPr>
+                    <pic:cNvPr id="1" name=""/>
+                    <pic:cNvPicPr/>
+                  </pic:nvPicPr>
+                  <pic:blipFill>
+                    <a:blip r:embed="rId12"/>
+                    <a:stretch>
+                      <a:fillRect/>
+                    </a:stretch>
+                  </pic:blipFill>
+                  <pic:spPr>
+                    <a:xfrm>
+                      <a:off x="0" y="0"/>
+                      <a:ext cx="5612130" cy="3154045"/>
+                    </a:xfrm>
+                    <a:prstGeom prst="rect">
+                      <a:avLst/>
+                    </a:prstGeom>
+                  </pic:spPr>
+                </pic:pic>
+              </a:graphicData>
+            </a:graphic>
+          </wp:inline>
+        </w:drawing>
+      </w:r>
+    </w:p>
+    <w:p>
+      <w:pPr>
+        <w:rPr>
+          <w:rFonts w:cstheme="minorHAnsi"/>
+        </w:rPr>
+      </w:pPr>
+    </w:p>
+    <w:p>
+      <w:pPr>
+        <w:rPr>
+          <w:rFonts w:cstheme="minorHAnsi"/>
+        </w:rPr>
+      </w:pPr>
+      <w:r>
+        <w:rPr>
+          <w:rFonts w:cstheme="minorHAnsi"/>
+        </w:rPr>
+        <w:t>Para validar que la estructura del proyecto está bien se debe compilar usando el comando package.</w:t>
+      </w:r>
+    </w:p>
+    <w:p>
+      <w:pPr>
+        <w:rPr>
+          <w:rFonts w:cstheme="minorHAnsi"/>
+        </w:rPr>
+      </w:pPr>
+      <w:r>
+        <w:rPr>
+          <w:rFonts w:cstheme="minorHAnsi"/>
+        </w:rPr>
+        <w:drawing>
+          <wp:inline distT="0" distB="0" distL="0" distR="0" wp14:anchorId="730A065D" wp14:editId="125C5198">
+            <wp:extent cx="5612130" cy="1348105"/>
+            <wp:effectExtent l="0" t="0" r="7620" b="4445"/>
+            <wp:docPr id="10" name="Imagen 10"/>
+            <wp:cNvGraphicFramePr>
+              <a:graphicFrameLocks xmlns:a="http://schemas.openxmlformats.org/drawingml/2006/main" noChangeAspect="1"/>
+            </wp:cNvGraphicFramePr>
+            <a:graphic xmlns:a="http://schemas.openxmlformats.org/drawingml/2006/main">
+              <a:graphicData uri="http://schemas.openxmlformats.org/drawingml/2006/picture">
+                <pic:pic xmlns:pic="http://schemas.openxmlformats.org/drawingml/2006/picture">
+                  <pic:nvPicPr>
+                    <pic:cNvPr id="1" name=""/>
+                    <pic:cNvPicPr/>
+                  </pic:nvPicPr>
+                  <pic:blipFill>
+                    <a:blip r:embed="rId13"/>
+                    <a:stretch>
+                      <a:fillRect/>
+                    </a:stretch>
+                  </pic:blipFill>
+                  <pic:spPr>
+                    <a:xfrm>
+                      <a:off x="0" y="0"/>
+                      <a:ext cx="5612130" cy="1348105"/>
+                    </a:xfrm>
+                    <a:prstGeom prst="rect">
+                      <a:avLst/>
+                    </a:prstGeom>
+                  </pic:spPr>
+                </pic:pic>
+              </a:graphicData>
+            </a:graphic>
+          </wp:inline>
+        </w:drawing>
+      </w:r>
+    </w:p>
+    <w:p>
+      <w:pPr>
+        <w:rPr>
+          <w:rFonts w:cstheme="minorHAnsi"/>
+        </w:rPr>
+      </w:pPr>
+    </w:p>
+    <w:p>
+      <w:pPr>
+        <w:rPr>
+          <w:rFonts w:cstheme="minorHAnsi"/>
+        </w:rPr>
+      </w:pPr>
+    </w:p>
+    <w:p>
+      <w:pPr>
+        <w:rPr>
+          <w:rFonts w:cstheme="minorHAnsi"/>
+          <w:sz w:val="40"/>
+          <w:szCs w:val="40"/>
+        </w:rPr>
+      </w:pPr>
+      <w:r>
+        <w:rPr>
+          <w:rFonts w:cstheme="minorHAnsi"/>
+          <w:sz w:val="40"/>
+          <w:szCs w:val="40"/>
+        </w:rPr>
+        <w:lastRenderedPageBreak/>
+        <w:t>PRUEBAS UNITARIAS Y TDD</w:t>
+      </w:r>
+    </w:p>
+    <w:p>
+      <w:pPr>
+        <w:rPr>
+          <w:rFonts w:cstheme="minorHAnsi"/>
+          <w:sz w:val="40"/>
+          <w:szCs w:val="40"/>
+        </w:rPr>
+      </w:pPr>
+    </w:p>
+    <w:p>
+      <w:pPr>
+        <w:rPr>
+          <w:rFonts w:cstheme="minorHAnsi"/>
         </w:rPr>
       </w:pPr>
     </w:p>

</xml_diff>

<commit_message>
sonarqube y prueba adicional
</commit_message>
<xml_diff>
--- a/Bitacora LAB03.docx
+++ b/Bitacora LAB03.docx
@@ -88,6 +88,16 @@
           <w:lang w:eastAsia="es-MX"/>
         </w:rPr>
       </w:pPr>
+      <w:r>
+        <w:rPr>
+          <w:rFonts w:eastAsia="Times New Roman" w:cstheme="minorHAnsi"/>
+          <w:kern w:val="36"/>
+          <w:sz w:val="24"/>
+          <w:szCs w:val="24"/>
+          <w:lang w:eastAsia="es-MX"/>
+        </w:rPr>
+        <w:t>David Santiago Villadiego</w:t>
+      </w:r>
     </w:p>
     <w:p>
       <w:pPr>
@@ -190,6 +200,7 @@
         <w:t xml:space="preserve">Grupo: </w:t>
       </w:r>
       <w:proofErr w:type="spellStart"/>
+      <w:proofErr w:type="gramStart"/>
       <w:r>
         <w:rPr>
           <w:rFonts w:eastAsia="Times New Roman" w:cstheme="minorHAnsi"/>
@@ -201,6 +212,7 @@
         <w:t>edu.eci.cvds</w:t>
       </w:r>
       <w:proofErr w:type="spellEnd"/>
+      <w:proofErr w:type="gramEnd"/>
       <w:r>
         <w:rPr>
           <w:rFonts w:eastAsia="Times New Roman" w:cstheme="minorHAnsi"/>
@@ -353,54 +365,6 @@
             <wp:extent cx="5612130" cy="3045460"/>
             <wp:effectExtent l="0" t="0" r="7620" b="2540"/>
             <wp:docPr id="3" name="Imagen 3"/>
-            <wp:cNvGraphicFramePr>
-              <a:graphicFrameLocks xmlns:a="http://schemas.openxmlformats.org/drawingml/2006/main" noChangeAspect="1"/>
-            </wp:cNvGraphicFramePr>
-            <a:graphic xmlns:a="http://schemas.openxmlformats.org/drawingml/2006/main">
-              <a:graphicData uri="http://schemas.openxmlformats.org/drawingml/2006/picture">
-                <pic:pic xmlns:pic="http://schemas.openxmlformats.org/drawingml/2006/picture">
-                  <pic:nvPicPr>
-                    <pic:cNvPr id="1" name=""/>
-                    <pic:cNvPicPr/>
-                  </pic:nvPicPr>
-                  <pic:blipFill>
-                    <a:blip r:embed="rId4"/>
-                    <a:stretch>
-                      <a:fillRect/>
-                    </a:stretch>
-                  </pic:blipFill>
-                  <pic:spPr>
-                    <a:xfrm>
-                      <a:off x="0" y="0"/>
-                      <a:ext cx="5612130" cy="3045460"/>
-                    </a:xfrm>
-                    <a:prstGeom prst="rect">
-                      <a:avLst/>
-                    </a:prstGeom>
-                  </pic:spPr>
-                </pic:pic>
-              </a:graphicData>
-            </a:graphic>
-          </wp:inline>
-        </w:drawing>
-      </w:r>
-    </w:p>
-    <w:p>
-      <w:pPr>
-        <w:rPr>
-          <w:rFonts w:cstheme="minorHAnsi"/>
-        </w:rPr>
-      </w:pPr>
-      <w:r>
-        <w:rPr>
-          <w:rFonts w:cstheme="minorHAnsi"/>
-          <w:noProof/>
-        </w:rPr>
-        <w:drawing>
-          <wp:inline distT="0" distB="0" distL="0" distR="0" wp14:anchorId="6868D181" wp14:editId="19146F19">
-            <wp:extent cx="5612130" cy="1402715"/>
-            <wp:effectExtent l="0" t="0" r="7620" b="6985"/>
-            <wp:docPr id="1" name="Imagen 1"/>
             <wp:cNvGraphicFramePr>
               <a:graphicFrameLocks xmlns:a="http://schemas.openxmlformats.org/drawingml/2006/main" noChangeAspect="1"/>
             </wp:cNvGraphicFramePr>
@@ -420,7 +384,7 @@
                   <pic:spPr>
                     <a:xfrm>
                       <a:off x="0" y="0"/>
-                      <a:ext cx="5612130" cy="1402715"/>
+                      <a:ext cx="5612130" cy="3045460"/>
                     </a:xfrm>
                     <a:prstGeom prst="rect">
                       <a:avLst/>
@@ -439,107 +403,16 @@
           <w:rFonts w:cstheme="minorHAnsi"/>
         </w:rPr>
       </w:pPr>
-    </w:p>
-    <w:p>
-      <w:pPr>
-        <w:rPr>
-          <w:rFonts w:eastAsia="Times New Roman" w:cstheme="minorHAnsi"/>
-          <w:kern w:val="36"/>
-          <w:sz w:val="40"/>
-          <w:szCs w:val="40"/>
-          <w:lang w:eastAsia="es-MX"/>
-        </w:rPr>
-      </w:pPr>
-      <w:r>
-        <w:rPr>
-          <w:rFonts w:eastAsia="Times New Roman" w:cstheme="minorHAnsi"/>
-          <w:kern w:val="36"/>
-          <w:sz w:val="40"/>
-          <w:szCs w:val="40"/>
-          <w:lang w:eastAsia="es-MX"/>
-        </w:rPr>
-        <w:t>AGREGAR DEPENDENCIA JUNITS</w:t>
-      </w:r>
-      <w:r>
-        <w:rPr>
-          <w:rFonts w:eastAsia="Times New Roman" w:cstheme="minorHAnsi"/>
-          <w:kern w:val="36"/>
-          <w:sz w:val="40"/>
-          <w:szCs w:val="40"/>
-          <w:lang w:eastAsia="es-MX"/>
-        </w:rPr>
-        <w:t xml:space="preserve"> </w:t>
-      </w:r>
-    </w:p>
-    <w:p>
-      <w:pPr>
-        <w:rPr>
-          <w:rFonts w:cstheme="minorHAnsi"/>
-        </w:rPr>
-      </w:pPr>
-      <w:r>
-        <w:rPr>
-          <w:rFonts w:cstheme="minorHAnsi"/>
-        </w:rPr>
-        <w:t xml:space="preserve">Buscar en </w:t>
-      </w:r>
-      <w:proofErr w:type="spellStart"/>
-      <w:r>
-        <w:rPr>
-          <w:rFonts w:cstheme="minorHAnsi"/>
-        </w:rPr>
-        <w:t>maven</w:t>
-      </w:r>
-      <w:proofErr w:type="spellEnd"/>
-      <w:r>
-        <w:rPr>
-          <w:rFonts w:cstheme="minorHAnsi"/>
-        </w:rPr>
-        <w:t xml:space="preserve"> central la dependencia de JUnit5 en su versión más reciente.</w:t>
-      </w:r>
-    </w:p>
-    <w:p>
-      <w:pPr>
-        <w:rPr>
-          <w:rFonts w:cstheme="minorHAnsi"/>
-        </w:rPr>
-      </w:pPr>
-      <w:r>
-        <w:rPr>
-          <w:rFonts w:cstheme="minorHAnsi"/>
-        </w:rPr>
-        <w:t>Edite el archivo pom.xml del proyecto para agregar la dependencia.</w:t>
-      </w:r>
-    </w:p>
-    <w:p>
-      <w:pPr>
-        <w:rPr>
-          <w:rFonts w:cstheme="minorHAnsi"/>
-        </w:rPr>
-      </w:pPr>
-      <w:r>
-        <w:rPr>
-          <w:rFonts w:cstheme="minorHAnsi"/>
-        </w:rPr>
-        <w:t>Verifique que la versión de java sea la 17</w:t>
-      </w:r>
-    </w:p>
-    <w:p>
-      <w:pPr>
-        <w:rPr>
-          <w:rFonts w:cstheme="minorHAnsi"/>
-        </w:rPr>
-      </w:pPr>
       <w:r>
         <w:rPr>
           <w:rFonts w:cstheme="minorHAnsi"/>
           <w:noProof/>
         </w:rPr>
         <w:drawing>
-          <wp:inline distT="0" distB="0" distL="0" distR="0" wp14:anchorId="29CCBEC9" wp14:editId="7E589D1A">
-            <wp:extent cx="5612130" cy="4156710"/>
-            <wp:effectExtent l="0" t="0" r="7620" b="0"/>
-            <wp:docPr id="2" name="Imagen 2"/>
+          <wp:inline distT="0" distB="0" distL="0" distR="0" wp14:anchorId="6868D181" wp14:editId="19146F19">
+            <wp:extent cx="5612130" cy="1402715"/>
+            <wp:effectExtent l="0" t="0" r="7620" b="6985"/>
+            <wp:docPr id="1" name="Imagen 1"/>
             <wp:cNvGraphicFramePr>
               <a:graphicFrameLocks xmlns:a="http://schemas.openxmlformats.org/drawingml/2006/main" noChangeAspect="1"/>
             </wp:cNvGraphicFramePr>
@@ -559,7 +432,7 @@
                   <pic:spPr>
                     <a:xfrm>
                       <a:off x="0" y="0"/>
-                      <a:ext cx="5612130" cy="4156710"/>
+                      <a:ext cx="5612130" cy="1402715"/>
                     </a:xfrm>
                     <a:prstGeom prst="rect">
                       <a:avLst/>
@@ -582,472 +455,103 @@
     <w:p>
       <w:pPr>
         <w:rPr>
-          <w:rFonts w:cstheme="minorHAnsi"/>
-        </w:rPr>
-      </w:pPr>
-    </w:p>
-    <w:p>
-      <w:pPr>
-        <w:rPr>
-          <w:rFonts w:cstheme="minorHAnsi"/>
-        </w:rPr>
-      </w:pPr>
-    </w:p>
-    <w:p>
-      <w:pPr>
-        <w:rPr>
-          <w:rFonts w:cstheme="minorHAnsi"/>
-        </w:rPr>
-      </w:pPr>
-    </w:p>
-    <w:p>
-      <w:pPr>
-        <w:rPr>
-          <w:rFonts w:cstheme="minorHAnsi"/>
-        </w:rPr>
-      </w:pPr>
-    </w:p>
-    <w:p>
-      <w:pPr>
-        <w:rPr>
-          <w:rFonts w:cstheme="minorHAnsi"/>
-        </w:rPr>
-      </w:pPr>
-    </w:p>
-    <w:p>
-      <w:pPr>
-        <w:rPr>
-          <w:rFonts w:cstheme="minorHAnsi"/>
-        </w:rPr>
-      </w:pPr>
-    </w:p>
-    <w:p>
-      <w:pPr>
-        <w:rPr>
-          <w:rFonts w:cstheme="minorHAnsi"/>
-        </w:rPr>
-      </w:pPr>
-    </w:p>
-    <w:p>
-      <w:pPr>
-        <w:rPr>
-          <w:rFonts w:cstheme="minorHAnsi"/>
+          <w:rFonts w:eastAsia="Times New Roman" w:cstheme="minorHAnsi"/>
+          <w:kern w:val="36"/>
           <w:sz w:val="40"/>
           <w:szCs w:val="40"/>
-        </w:rPr>
-      </w:pPr>
-      <w:r>
-        <w:rPr>
-          <w:rFonts w:cstheme="minorHAnsi"/>
+          <w:lang w:eastAsia="es-MX"/>
+        </w:rPr>
+      </w:pPr>
+      <w:r>
+        <w:rPr>
+          <w:rFonts w:eastAsia="Times New Roman" w:cstheme="minorHAnsi"/>
+          <w:kern w:val="36"/>
           <w:sz w:val="40"/>
           <w:szCs w:val="40"/>
-        </w:rPr>
-        <w:lastRenderedPageBreak/>
-        <w:t xml:space="preserve">AGREGAR ESQUELETO DEL PROYECTO </w:t>
-      </w:r>
-    </w:p>
-    <w:p>
-      <w:pPr>
-        <w:pStyle w:val="NormalWeb"/>
-        <w:rPr>
-          <w:rFonts w:asciiTheme="minorHAnsi" w:hAnsiTheme="minorHAnsi" w:cstheme="minorHAnsi"/>
-        </w:rPr>
-      </w:pPr>
-      <w:r>
-        <w:rPr>
-          <w:rFonts w:asciiTheme="minorHAnsi" w:hAnsiTheme="minorHAnsi" w:cstheme="minorHAnsi"/>
-        </w:rPr>
-        <w:t xml:space="preserve">Cree los siguientes paquetes dentro de </w:t>
-      </w:r>
-      <w:proofErr w:type="spellStart"/>
-      <w:r>
-        <w:rPr>
-          <w:rFonts w:asciiTheme="minorHAnsi" w:hAnsiTheme="minorHAnsi" w:cstheme="minorHAnsi"/>
-        </w:rPr>
-        <w:t>edu.eci.cvds.tdd</w:t>
-      </w:r>
-      <w:proofErr w:type="spellEnd"/>
-      <w:r>
-        <w:rPr>
-          <w:rFonts w:asciiTheme="minorHAnsi" w:hAnsiTheme="minorHAnsi" w:cstheme="minorHAnsi"/>
-        </w:rPr>
-        <w:t xml:space="preserve"> </w:t>
-      </w:r>
-    </w:p>
-    <w:p>
-      <w:pPr>
-        <w:pStyle w:val="NormalWeb"/>
-        <w:rPr>
-          <w:rFonts w:asciiTheme="minorHAnsi" w:hAnsiTheme="minorHAnsi" w:cstheme="minorHAnsi"/>
-        </w:rPr>
-      </w:pPr>
-      <w:proofErr w:type="spellStart"/>
-      <w:r>
-        <w:rPr>
-          <w:rFonts w:asciiTheme="minorHAnsi" w:hAnsiTheme="minorHAnsi" w:cstheme="minorHAnsi"/>
-        </w:rPr>
-        <w:t>library</w:t>
-      </w:r>
-      <w:proofErr w:type="spellEnd"/>
-      <w:r>
-        <w:rPr>
-          <w:rFonts w:asciiTheme="minorHAnsi" w:hAnsiTheme="minorHAnsi" w:cstheme="minorHAnsi"/>
-        </w:rPr>
-        <w:t xml:space="preserve"> </w:t>
-      </w:r>
-    </w:p>
-    <w:p>
-      <w:pPr>
-        <w:pStyle w:val="NormalWeb"/>
-        <w:rPr>
-          <w:rFonts w:asciiTheme="minorHAnsi" w:hAnsiTheme="minorHAnsi" w:cstheme="minorHAnsi"/>
-        </w:rPr>
-      </w:pPr>
-      <w:proofErr w:type="spellStart"/>
-      <w:r>
-        <w:rPr>
-          <w:rFonts w:asciiTheme="minorHAnsi" w:hAnsiTheme="minorHAnsi" w:cstheme="minorHAnsi"/>
-        </w:rPr>
-        <w:t>book</w:t>
-      </w:r>
-      <w:proofErr w:type="spellEnd"/>
-      <w:r>
-        <w:rPr>
-          <w:rFonts w:asciiTheme="minorHAnsi" w:hAnsiTheme="minorHAnsi" w:cstheme="minorHAnsi"/>
-        </w:rPr>
-        <w:t xml:space="preserve"> </w:t>
-      </w:r>
-    </w:p>
-    <w:p>
-      <w:pPr>
-        <w:pStyle w:val="NormalWeb"/>
-        <w:rPr>
-          <w:rFonts w:asciiTheme="minorHAnsi" w:hAnsiTheme="minorHAnsi" w:cstheme="minorHAnsi"/>
-        </w:rPr>
-      </w:pPr>
-      <w:r>
-        <w:rPr>
-          <w:rFonts w:asciiTheme="minorHAnsi" w:hAnsiTheme="minorHAnsi" w:cstheme="minorHAnsi"/>
-        </w:rPr>
-        <w:t xml:space="preserve">loan </w:t>
-      </w:r>
-    </w:p>
-    <w:p>
-      <w:pPr>
-        <w:pStyle w:val="NormalWeb"/>
-        <w:rPr>
-          <w:rFonts w:asciiTheme="minorHAnsi" w:hAnsiTheme="minorHAnsi" w:cstheme="minorHAnsi"/>
-        </w:rPr>
-      </w:pPr>
-      <w:proofErr w:type="spellStart"/>
-      <w:r>
-        <w:rPr>
-          <w:rFonts w:asciiTheme="minorHAnsi" w:hAnsiTheme="minorHAnsi" w:cstheme="minorHAnsi"/>
-        </w:rPr>
-        <w:t>user</w:t>
-      </w:r>
-      <w:proofErr w:type="spellEnd"/>
-      <w:r>
-        <w:rPr>
-          <w:rFonts w:asciiTheme="minorHAnsi" w:hAnsiTheme="minorHAnsi" w:cstheme="minorHAnsi"/>
-        </w:rPr>
-        <w:t xml:space="preserve"> </w:t>
-      </w:r>
-    </w:p>
-    <w:p>
-      <w:pPr>
-        <w:pStyle w:val="NormalWeb"/>
-        <w:rPr>
-          <w:rFonts w:asciiTheme="minorHAnsi" w:hAnsiTheme="minorHAnsi" w:cstheme="minorHAnsi"/>
-        </w:rPr>
-      </w:pPr>
-      <w:r>
-        <w:rPr>
-          <w:rFonts w:asciiTheme="minorHAnsi" w:hAnsiTheme="minorHAnsi" w:cstheme="minorHAnsi"/>
-        </w:rPr>
-        <w:t>Estos paquetes también se deben crear en la carpeta de test.</w:t>
-      </w:r>
-    </w:p>
-    <w:p>
-      <w:pPr>
-        <w:rPr>
-          <w:rFonts w:cstheme="minorHAnsi"/>
-        </w:rPr>
-      </w:pPr>
-      <w:r>
-        <w:rPr>
-          <w:rFonts w:cstheme="minorHAnsi"/>
-        </w:rPr>
-        <w:t>.</w:t>
-      </w:r>
-    </w:p>
-    <w:p>
-      <w:pPr>
-        <w:rPr>
-          <w:rFonts w:cstheme="minorHAnsi"/>
-        </w:rPr>
-      </w:pPr>
-      <w:r>
-        <w:rPr>
-          <w:rFonts w:cstheme="minorHAnsi"/>
-        </w:rPr>
-        <w:t>│ pom.xml</w:t>
-      </w:r>
-    </w:p>
-    <w:p>
-      <w:pPr>
-        <w:rPr>
-          <w:rFonts w:cstheme="minorHAnsi"/>
-        </w:rPr>
-      </w:pPr>
-      <w:r>
-        <w:rPr>
-          <w:rFonts w:cstheme="minorHAnsi"/>
-        </w:rPr>
-        <w:t>└───</w:t>
-      </w:r>
-      <w:proofErr w:type="spellStart"/>
-      <w:r>
-        <w:rPr>
-          <w:rFonts w:cstheme="minorHAnsi"/>
-        </w:rPr>
-        <w:t>src</w:t>
-      </w:r>
-      <w:proofErr w:type="spellEnd"/>
-    </w:p>
-    <w:p>
-      <w:pPr>
-        <w:rPr>
-          <w:rFonts w:cstheme="minorHAnsi"/>
-        </w:rPr>
-      </w:pPr>
-      <w:r>
-        <w:rPr>
-          <w:rFonts w:ascii="Arial" w:hAnsi="Arial" w:cs="Arial"/>
-        </w:rPr>
-        <w:t>├</w:t>
-      </w:r>
-      <w:r>
-        <w:rPr>
-          <w:rFonts w:ascii="Calibri" w:hAnsi="Calibri" w:cs="Calibri"/>
-        </w:rPr>
-        <w:t>───</w:t>
-      </w:r>
-      <w:proofErr w:type="spellStart"/>
-      <w:r>
-        <w:rPr>
-          <w:rFonts w:cstheme="minorHAnsi"/>
-        </w:rPr>
-        <w:t>main</w:t>
-      </w:r>
-      <w:proofErr w:type="spellEnd"/>
-    </w:p>
-    <w:p>
-      <w:pPr>
-        <w:rPr>
-          <w:rFonts w:cstheme="minorHAnsi"/>
-        </w:rPr>
-      </w:pPr>
-      <w:r>
-        <w:rPr>
-          <w:rFonts w:cstheme="minorHAnsi"/>
-        </w:rPr>
-        <w:t>│ └───java</w:t>
-      </w:r>
-    </w:p>
-    <w:p>
-      <w:pPr>
-        <w:rPr>
-          <w:rFonts w:cstheme="minorHAnsi"/>
-        </w:rPr>
-      </w:pPr>
-      <w:r>
-        <w:rPr>
-          <w:rFonts w:cstheme="minorHAnsi"/>
-        </w:rPr>
-        <w:t>│   └───</w:t>
-      </w:r>
-      <w:proofErr w:type="spellStart"/>
-      <w:r>
-        <w:rPr>
-          <w:rFonts w:cstheme="minorHAnsi"/>
-        </w:rPr>
-        <w:t>edu</w:t>
-      </w:r>
-      <w:proofErr w:type="spellEnd"/>
-    </w:p>
-    <w:p>
-      <w:pPr>
-        <w:rPr>
-          <w:rFonts w:cstheme="minorHAnsi"/>
-        </w:rPr>
-      </w:pPr>
-      <w:r>
-        <w:rPr>
-          <w:rFonts w:cstheme="minorHAnsi"/>
-        </w:rPr>
-        <w:t>│     └───</w:t>
-      </w:r>
-      <w:proofErr w:type="spellStart"/>
-      <w:r>
-        <w:rPr>
-          <w:rFonts w:cstheme="minorHAnsi"/>
-        </w:rPr>
-        <w:t>eci</w:t>
-      </w:r>
-      <w:proofErr w:type="spellEnd"/>
-    </w:p>
-    <w:p>
-      <w:pPr>
-        <w:rPr>
-          <w:rFonts w:cstheme="minorHAnsi"/>
-        </w:rPr>
-      </w:pPr>
-      <w:r>
-        <w:rPr>
-          <w:rFonts w:cstheme="minorHAnsi"/>
-        </w:rPr>
-        <w:t>│       └───</w:t>
-      </w:r>
-      <w:proofErr w:type="spellStart"/>
-      <w:r>
-        <w:rPr>
-          <w:rFonts w:cstheme="minorHAnsi"/>
-        </w:rPr>
-        <w:t>cvds</w:t>
-      </w:r>
-      <w:proofErr w:type="spellEnd"/>
-    </w:p>
-    <w:p>
-      <w:pPr>
-        <w:rPr>
-          <w:rFonts w:cstheme="minorHAnsi"/>
-        </w:rPr>
-      </w:pPr>
-      <w:r>
-        <w:rPr>
-          <w:rFonts w:cstheme="minorHAnsi"/>
-        </w:rPr>
-        <w:t>│         └───</w:t>
-      </w:r>
-      <w:proofErr w:type="spellStart"/>
-      <w:r>
-        <w:rPr>
-          <w:rFonts w:cstheme="minorHAnsi"/>
-        </w:rPr>
-        <w:t>tdd</w:t>
-      </w:r>
-      <w:proofErr w:type="spellEnd"/>
-    </w:p>
-    <w:p>
-      <w:pPr>
-        <w:rPr>
-          <w:rFonts w:cstheme="minorHAnsi"/>
-        </w:rPr>
-      </w:pPr>
-      <w:r>
-        <w:rPr>
-          <w:rFonts w:cstheme="minorHAnsi"/>
-        </w:rPr>
-        <w:t>│           └───</w:t>
-      </w:r>
-      <w:proofErr w:type="spellStart"/>
-      <w:r>
-        <w:rPr>
-          <w:rFonts w:cstheme="minorHAnsi"/>
-        </w:rPr>
-        <w:t>library</w:t>
-      </w:r>
-      <w:proofErr w:type="spellEnd"/>
-    </w:p>
-    <w:p>
-      <w:pPr>
-        <w:rPr>
-          <w:rFonts w:cstheme="minorHAnsi"/>
-        </w:rPr>
-      </w:pPr>
-      <w:r>
-        <w:rPr>
-          <w:rFonts w:cstheme="minorHAnsi"/>
-        </w:rPr>
-        <w:t>│             └───</w:t>
-      </w:r>
-      <w:proofErr w:type="spellStart"/>
-      <w:r>
-        <w:rPr>
-          <w:rFonts w:cstheme="minorHAnsi"/>
-        </w:rPr>
-        <w:t>book</w:t>
-      </w:r>
-      <w:proofErr w:type="spellEnd"/>
-    </w:p>
-    <w:p>
-      <w:pPr>
-        <w:rPr>
-          <w:rFonts w:cstheme="minorHAnsi"/>
-        </w:rPr>
-      </w:pPr>
-      <w:r>
-        <w:rPr>
-          <w:rFonts w:cstheme="minorHAnsi"/>
-        </w:rPr>
-        <w:t>│             └───loan</w:t>
-      </w:r>
-    </w:p>
-    <w:p>
-      <w:pPr>
-        <w:rPr>
-          <w:rFonts w:cstheme="minorHAnsi"/>
-        </w:rPr>
-      </w:pPr>
-      <w:r>
-        <w:rPr>
-          <w:rFonts w:cstheme="minorHAnsi"/>
-        </w:rPr>
-        <w:t>│             └───</w:t>
-      </w:r>
-      <w:proofErr w:type="spellStart"/>
-      <w:r>
-        <w:rPr>
-          <w:rFonts w:cstheme="minorHAnsi"/>
-        </w:rPr>
-        <w:t>user</w:t>
-      </w:r>
-      <w:proofErr w:type="spellEnd"/>
-    </w:p>
-    <w:p>
-      <w:pPr>
-        <w:rPr>
-          <w:rFonts w:cstheme="minorHAnsi"/>
-        </w:rPr>
-      </w:pPr>
-      <w:r>
-        <w:rPr>
-          <w:rFonts w:cstheme="minorHAnsi"/>
-        </w:rPr>
-        <w:t>│ App.java</w:t>
-      </w:r>
-    </w:p>
-    <w:p>
-      <w:pPr>
-        <w:rPr>
-          <w:rFonts w:cstheme="minorHAnsi"/>
+          <w:lang w:eastAsia="es-MX"/>
+        </w:rPr>
+        <w:t>AGREGAR DEPENDENCIA JUNITS</w:t>
+      </w:r>
+      <w:r>
+        <w:rPr>
+          <w:rFonts w:eastAsia="Times New Roman" w:cstheme="minorHAnsi"/>
+          <w:kern w:val="36"/>
           <w:sz w:val="40"/>
           <w:szCs w:val="40"/>
+          <w:lang w:eastAsia="es-MX"/>
+        </w:rPr>
+        <w:t xml:space="preserve"> </w:t>
+      </w:r>
+    </w:p>
+    <w:p>
+      <w:pPr>
+        <w:rPr>
+          <w:rFonts w:cstheme="minorHAnsi"/>
+        </w:rPr>
+      </w:pPr>
+      <w:r>
+        <w:rPr>
+          <w:rFonts w:cstheme="minorHAnsi"/>
+        </w:rPr>
+        <w:t xml:space="preserve">Buscar en </w:t>
+      </w:r>
+      <w:proofErr w:type="spellStart"/>
+      <w:r>
+        <w:rPr>
+          <w:rFonts w:cstheme="minorHAnsi"/>
+        </w:rPr>
+        <w:t>maven</w:t>
+      </w:r>
+      <w:proofErr w:type="spellEnd"/>
+      <w:r>
+        <w:rPr>
+          <w:rFonts w:cstheme="minorHAnsi"/>
+        </w:rPr>
+        <w:t xml:space="preserve"> central la dependencia de JUnit5 en su versión más reciente.</w:t>
+      </w:r>
+    </w:p>
+    <w:p>
+      <w:pPr>
+        <w:rPr>
+          <w:rFonts w:cstheme="minorHAnsi"/>
+        </w:rPr>
+      </w:pPr>
+      <w:r>
+        <w:rPr>
+          <w:rFonts w:cstheme="minorHAnsi"/>
+        </w:rPr>
+        <w:t>Edite el archivo pom.xml del proyecto para agregar la dependencia.</w:t>
+      </w:r>
+    </w:p>
+    <w:p>
+      <w:pPr>
+        <w:rPr>
+          <w:rFonts w:cstheme="minorHAnsi"/>
+        </w:rPr>
+      </w:pPr>
+      <w:r>
+        <w:rPr>
+          <w:rFonts w:cstheme="minorHAnsi"/>
+        </w:rPr>
+        <w:t>Verifique que la versión de java sea la 17</w:t>
+      </w:r>
+    </w:p>
+    <w:p>
+      <w:pPr>
+        <w:rPr>
+          <w:rFonts w:cstheme="minorHAnsi"/>
         </w:rPr>
       </w:pPr>
       <w:r>
         <w:rPr>
           <w:rFonts w:cstheme="minorHAnsi"/>
           <w:noProof/>
-          <w:sz w:val="40"/>
-          <w:szCs w:val="40"/>
         </w:rPr>
         <w:drawing>
-          <wp:inline distT="0" distB="0" distL="0" distR="0" wp14:anchorId="4975BB65" wp14:editId="07730BB3">
-            <wp:extent cx="4675909" cy="395743"/>
-            <wp:effectExtent l="0" t="0" r="0" b="4445"/>
-            <wp:docPr id="4" name="Imagen 4"/>
+          <wp:inline distT="0" distB="0" distL="0" distR="0" wp14:anchorId="29CCBEC9" wp14:editId="7E589D1A">
+            <wp:extent cx="5612130" cy="4156710"/>
+            <wp:effectExtent l="0" t="0" r="7620" b="0"/>
+            <wp:docPr id="2" name="Imagen 2"/>
             <wp:cNvGraphicFramePr>
               <a:graphicFrameLocks xmlns:a="http://schemas.openxmlformats.org/drawingml/2006/main" noChangeAspect="1"/>
             </wp:cNvGraphicFramePr>
@@ -1067,7 +571,7 @@
                   <pic:spPr>
                     <a:xfrm>
                       <a:off x="0" y="0"/>
-                      <a:ext cx="4849149" cy="410405"/>
+                      <a:ext cx="5612130" cy="4156710"/>
                     </a:xfrm>
                     <a:prstGeom prst="rect">
                       <a:avLst/>
@@ -1079,6 +583,485 @@
           </wp:inline>
         </w:drawing>
       </w:r>
+    </w:p>
+    <w:p>
+      <w:pPr>
+        <w:rPr>
+          <w:rFonts w:cstheme="minorHAnsi"/>
+        </w:rPr>
+      </w:pPr>
+    </w:p>
+    <w:p>
+      <w:pPr>
+        <w:rPr>
+          <w:rFonts w:cstheme="minorHAnsi"/>
+        </w:rPr>
+      </w:pPr>
+    </w:p>
+    <w:p>
+      <w:pPr>
+        <w:rPr>
+          <w:rFonts w:cstheme="minorHAnsi"/>
+        </w:rPr>
+      </w:pPr>
+    </w:p>
+    <w:p>
+      <w:pPr>
+        <w:rPr>
+          <w:rFonts w:cstheme="minorHAnsi"/>
+        </w:rPr>
+      </w:pPr>
+    </w:p>
+    <w:p>
+      <w:pPr>
+        <w:rPr>
+          <w:rFonts w:cstheme="minorHAnsi"/>
+        </w:rPr>
+      </w:pPr>
+    </w:p>
+    <w:p>
+      <w:pPr>
+        <w:rPr>
+          <w:rFonts w:cstheme="minorHAnsi"/>
+        </w:rPr>
+      </w:pPr>
+    </w:p>
+    <w:p>
+      <w:pPr>
+        <w:rPr>
+          <w:rFonts w:cstheme="minorHAnsi"/>
+        </w:rPr>
+      </w:pPr>
+    </w:p>
+    <w:p>
+      <w:pPr>
+        <w:rPr>
+          <w:rFonts w:cstheme="minorHAnsi"/>
+        </w:rPr>
+      </w:pPr>
+    </w:p>
+    <w:p>
+      <w:pPr>
+        <w:rPr>
+          <w:rFonts w:cstheme="minorHAnsi"/>
+          <w:sz w:val="40"/>
+          <w:szCs w:val="40"/>
+        </w:rPr>
+      </w:pPr>
+      <w:r>
+        <w:rPr>
+          <w:rFonts w:cstheme="minorHAnsi"/>
+          <w:sz w:val="40"/>
+          <w:szCs w:val="40"/>
+        </w:rPr>
+        <w:lastRenderedPageBreak/>
+        <w:t xml:space="preserve">AGREGAR ESQUELETO DEL PROYECTO </w:t>
+      </w:r>
+    </w:p>
+    <w:p>
+      <w:pPr>
+        <w:pStyle w:val="NormalWeb"/>
+        <w:rPr>
+          <w:rFonts w:asciiTheme="minorHAnsi" w:hAnsiTheme="minorHAnsi" w:cstheme="minorHAnsi"/>
+        </w:rPr>
+      </w:pPr>
+      <w:r>
+        <w:rPr>
+          <w:rFonts w:asciiTheme="minorHAnsi" w:hAnsiTheme="minorHAnsi" w:cstheme="minorHAnsi"/>
+        </w:rPr>
+        <w:t xml:space="preserve">Cree los siguientes paquetes dentro de </w:t>
+      </w:r>
+      <w:proofErr w:type="spellStart"/>
+      <w:r>
+        <w:rPr>
+          <w:rFonts w:asciiTheme="minorHAnsi" w:hAnsiTheme="minorHAnsi" w:cstheme="minorHAnsi"/>
+        </w:rPr>
+        <w:t>edu.eci.cvds.tdd</w:t>
+      </w:r>
+      <w:proofErr w:type="spellEnd"/>
+      <w:r>
+        <w:rPr>
+          <w:rFonts w:asciiTheme="minorHAnsi" w:hAnsiTheme="minorHAnsi" w:cstheme="minorHAnsi"/>
+        </w:rPr>
+        <w:t xml:space="preserve"> </w:t>
+      </w:r>
+    </w:p>
+    <w:p>
+      <w:pPr>
+        <w:pStyle w:val="NormalWeb"/>
+        <w:rPr>
+          <w:rFonts w:asciiTheme="minorHAnsi" w:hAnsiTheme="minorHAnsi" w:cstheme="minorHAnsi"/>
+        </w:rPr>
+      </w:pPr>
+      <w:proofErr w:type="spellStart"/>
+      <w:r>
+        <w:rPr>
+          <w:rFonts w:asciiTheme="minorHAnsi" w:hAnsiTheme="minorHAnsi" w:cstheme="minorHAnsi"/>
+        </w:rPr>
+        <w:t>library</w:t>
+      </w:r>
+      <w:proofErr w:type="spellEnd"/>
+      <w:r>
+        <w:rPr>
+          <w:rFonts w:asciiTheme="minorHAnsi" w:hAnsiTheme="minorHAnsi" w:cstheme="minorHAnsi"/>
+        </w:rPr>
+        <w:t xml:space="preserve"> </w:t>
+      </w:r>
+    </w:p>
+    <w:p>
+      <w:pPr>
+        <w:pStyle w:val="NormalWeb"/>
+        <w:rPr>
+          <w:rFonts w:asciiTheme="minorHAnsi" w:hAnsiTheme="minorHAnsi" w:cstheme="minorHAnsi"/>
+        </w:rPr>
+      </w:pPr>
+      <w:proofErr w:type="spellStart"/>
+      <w:r>
+        <w:rPr>
+          <w:rFonts w:asciiTheme="minorHAnsi" w:hAnsiTheme="minorHAnsi" w:cstheme="minorHAnsi"/>
+        </w:rPr>
+        <w:t>book</w:t>
+      </w:r>
+      <w:proofErr w:type="spellEnd"/>
+      <w:r>
+        <w:rPr>
+          <w:rFonts w:asciiTheme="minorHAnsi" w:hAnsiTheme="minorHAnsi" w:cstheme="minorHAnsi"/>
+        </w:rPr>
+        <w:t xml:space="preserve"> </w:t>
+      </w:r>
+    </w:p>
+    <w:p>
+      <w:pPr>
+        <w:pStyle w:val="NormalWeb"/>
+        <w:rPr>
+          <w:rFonts w:asciiTheme="minorHAnsi" w:hAnsiTheme="minorHAnsi" w:cstheme="minorHAnsi"/>
+        </w:rPr>
+      </w:pPr>
+      <w:r>
+        <w:rPr>
+          <w:rFonts w:asciiTheme="minorHAnsi" w:hAnsiTheme="minorHAnsi" w:cstheme="minorHAnsi"/>
+        </w:rPr>
+        <w:t xml:space="preserve">loan </w:t>
+      </w:r>
+    </w:p>
+    <w:p>
+      <w:pPr>
+        <w:pStyle w:val="NormalWeb"/>
+        <w:rPr>
+          <w:rFonts w:asciiTheme="minorHAnsi" w:hAnsiTheme="minorHAnsi" w:cstheme="minorHAnsi"/>
+        </w:rPr>
+      </w:pPr>
+      <w:proofErr w:type="spellStart"/>
+      <w:r>
+        <w:rPr>
+          <w:rFonts w:asciiTheme="minorHAnsi" w:hAnsiTheme="minorHAnsi" w:cstheme="minorHAnsi"/>
+        </w:rPr>
+        <w:t>user</w:t>
+      </w:r>
+      <w:proofErr w:type="spellEnd"/>
+      <w:r>
+        <w:rPr>
+          <w:rFonts w:asciiTheme="minorHAnsi" w:hAnsiTheme="minorHAnsi" w:cstheme="minorHAnsi"/>
+        </w:rPr>
+        <w:t xml:space="preserve"> </w:t>
+      </w:r>
+    </w:p>
+    <w:p>
+      <w:pPr>
+        <w:pStyle w:val="NormalWeb"/>
+        <w:rPr>
+          <w:rFonts w:asciiTheme="minorHAnsi" w:hAnsiTheme="minorHAnsi" w:cstheme="minorHAnsi"/>
+        </w:rPr>
+      </w:pPr>
+      <w:r>
+        <w:rPr>
+          <w:rFonts w:asciiTheme="minorHAnsi" w:hAnsiTheme="minorHAnsi" w:cstheme="minorHAnsi"/>
+        </w:rPr>
+        <w:t xml:space="preserve">Estos paquetes también se deben crear en la carpeta </w:t>
+      </w:r>
+      <w:proofErr w:type="gramStart"/>
+      <w:r>
+        <w:rPr>
+          <w:rFonts w:asciiTheme="minorHAnsi" w:hAnsiTheme="minorHAnsi" w:cstheme="minorHAnsi"/>
+        </w:rPr>
+        <w:t>de test</w:t>
+      </w:r>
+      <w:proofErr w:type="gramEnd"/>
+      <w:r>
+        <w:rPr>
+          <w:rFonts w:asciiTheme="minorHAnsi" w:hAnsiTheme="minorHAnsi" w:cstheme="minorHAnsi"/>
+        </w:rPr>
+        <w:t>.</w:t>
+      </w:r>
+    </w:p>
+    <w:p>
+      <w:pPr>
+        <w:rPr>
+          <w:rFonts w:cstheme="minorHAnsi"/>
+        </w:rPr>
+      </w:pPr>
+      <w:r>
+        <w:rPr>
+          <w:rFonts w:cstheme="minorHAnsi"/>
+        </w:rPr>
+        <w:t>.</w:t>
+      </w:r>
+    </w:p>
+    <w:p>
+      <w:pPr>
+        <w:rPr>
+          <w:rFonts w:cstheme="minorHAnsi"/>
+        </w:rPr>
+      </w:pPr>
+      <w:r>
+        <w:rPr>
+          <w:rFonts w:cstheme="minorHAnsi"/>
+        </w:rPr>
+        <w:t>│ pom.xml</w:t>
+      </w:r>
+    </w:p>
+    <w:p>
+      <w:pPr>
+        <w:rPr>
+          <w:rFonts w:cstheme="minorHAnsi"/>
+        </w:rPr>
+      </w:pPr>
+      <w:r>
+        <w:rPr>
+          <w:rFonts w:cstheme="minorHAnsi"/>
+        </w:rPr>
+        <w:t>└───</w:t>
+      </w:r>
+      <w:proofErr w:type="spellStart"/>
+      <w:r>
+        <w:rPr>
+          <w:rFonts w:cstheme="minorHAnsi"/>
+        </w:rPr>
+        <w:t>src</w:t>
+      </w:r>
+      <w:proofErr w:type="spellEnd"/>
+    </w:p>
+    <w:p>
+      <w:pPr>
+        <w:rPr>
+          <w:rFonts w:cstheme="minorHAnsi"/>
+        </w:rPr>
+      </w:pPr>
+      <w:r>
+        <w:rPr>
+          <w:rFonts w:ascii="Arial" w:hAnsi="Arial" w:cs="Arial"/>
+        </w:rPr>
+        <w:t>├</w:t>
+      </w:r>
+      <w:r>
+        <w:rPr>
+          <w:rFonts w:ascii="Calibri" w:hAnsi="Calibri" w:cs="Calibri"/>
+        </w:rPr>
+        <w:t>───</w:t>
+      </w:r>
+      <w:proofErr w:type="spellStart"/>
+      <w:r>
+        <w:rPr>
+          <w:rFonts w:cstheme="minorHAnsi"/>
+        </w:rPr>
+        <w:t>main</w:t>
+      </w:r>
+      <w:proofErr w:type="spellEnd"/>
+    </w:p>
+    <w:p>
+      <w:pPr>
+        <w:rPr>
+          <w:rFonts w:cstheme="minorHAnsi"/>
+        </w:rPr>
+      </w:pPr>
+      <w:r>
+        <w:rPr>
+          <w:rFonts w:cstheme="minorHAnsi"/>
+        </w:rPr>
+        <w:t>│ └───java</w:t>
+      </w:r>
+    </w:p>
+    <w:p>
+      <w:pPr>
+        <w:rPr>
+          <w:rFonts w:cstheme="minorHAnsi"/>
+        </w:rPr>
+      </w:pPr>
+      <w:r>
+        <w:rPr>
+          <w:rFonts w:cstheme="minorHAnsi"/>
+        </w:rPr>
+        <w:t>│   └───</w:t>
+      </w:r>
+      <w:proofErr w:type="spellStart"/>
+      <w:r>
+        <w:rPr>
+          <w:rFonts w:cstheme="minorHAnsi"/>
+        </w:rPr>
+        <w:t>edu</w:t>
+      </w:r>
+      <w:proofErr w:type="spellEnd"/>
+    </w:p>
+    <w:p>
+      <w:pPr>
+        <w:rPr>
+          <w:rFonts w:cstheme="minorHAnsi"/>
+        </w:rPr>
+      </w:pPr>
+      <w:r>
+        <w:rPr>
+          <w:rFonts w:cstheme="minorHAnsi"/>
+        </w:rPr>
+        <w:t>│     └───</w:t>
+      </w:r>
+      <w:proofErr w:type="spellStart"/>
+      <w:r>
+        <w:rPr>
+          <w:rFonts w:cstheme="minorHAnsi"/>
+        </w:rPr>
+        <w:t>eci</w:t>
+      </w:r>
+      <w:proofErr w:type="spellEnd"/>
+    </w:p>
+    <w:p>
+      <w:pPr>
+        <w:rPr>
+          <w:rFonts w:cstheme="minorHAnsi"/>
+        </w:rPr>
+      </w:pPr>
+      <w:r>
+        <w:rPr>
+          <w:rFonts w:cstheme="minorHAnsi"/>
+        </w:rPr>
+        <w:t>│       └───</w:t>
+      </w:r>
+      <w:proofErr w:type="spellStart"/>
+      <w:r>
+        <w:rPr>
+          <w:rFonts w:cstheme="minorHAnsi"/>
+        </w:rPr>
+        <w:t>cvds</w:t>
+      </w:r>
+      <w:proofErr w:type="spellEnd"/>
+    </w:p>
+    <w:p>
+      <w:pPr>
+        <w:rPr>
+          <w:rFonts w:cstheme="minorHAnsi"/>
+        </w:rPr>
+      </w:pPr>
+      <w:r>
+        <w:rPr>
+          <w:rFonts w:cstheme="minorHAnsi"/>
+        </w:rPr>
+        <w:t>│         └───</w:t>
+      </w:r>
+      <w:proofErr w:type="spellStart"/>
+      <w:r>
+        <w:rPr>
+          <w:rFonts w:cstheme="minorHAnsi"/>
+        </w:rPr>
+        <w:t>tdd</w:t>
+      </w:r>
+      <w:proofErr w:type="spellEnd"/>
+    </w:p>
+    <w:p>
+      <w:pPr>
+        <w:rPr>
+          <w:rFonts w:cstheme="minorHAnsi"/>
+        </w:rPr>
+      </w:pPr>
+      <w:r>
+        <w:rPr>
+          <w:rFonts w:cstheme="minorHAnsi"/>
+        </w:rPr>
+        <w:t>│           └───</w:t>
+      </w:r>
+      <w:proofErr w:type="spellStart"/>
+      <w:r>
+        <w:rPr>
+          <w:rFonts w:cstheme="minorHAnsi"/>
+        </w:rPr>
+        <w:t>library</w:t>
+      </w:r>
+      <w:proofErr w:type="spellEnd"/>
+    </w:p>
+    <w:p>
+      <w:pPr>
+        <w:rPr>
+          <w:rFonts w:cstheme="minorHAnsi"/>
+        </w:rPr>
+      </w:pPr>
+      <w:r>
+        <w:rPr>
+          <w:rFonts w:cstheme="minorHAnsi"/>
+        </w:rPr>
+        <w:t>│             └───</w:t>
+      </w:r>
+      <w:proofErr w:type="spellStart"/>
+      <w:r>
+        <w:rPr>
+          <w:rFonts w:cstheme="minorHAnsi"/>
+        </w:rPr>
+        <w:t>book</w:t>
+      </w:r>
+      <w:proofErr w:type="spellEnd"/>
+    </w:p>
+    <w:p>
+      <w:pPr>
+        <w:rPr>
+          <w:rFonts w:cstheme="minorHAnsi"/>
+        </w:rPr>
+      </w:pPr>
+      <w:r>
+        <w:rPr>
+          <w:rFonts w:cstheme="minorHAnsi"/>
+        </w:rPr>
+        <w:t>│             └───loan</w:t>
+      </w:r>
+    </w:p>
+    <w:p>
+      <w:pPr>
+        <w:rPr>
+          <w:rFonts w:cstheme="minorHAnsi"/>
+        </w:rPr>
+      </w:pPr>
+      <w:r>
+        <w:rPr>
+          <w:rFonts w:cstheme="minorHAnsi"/>
+        </w:rPr>
+        <w:t>│             └───</w:t>
+      </w:r>
+      <w:proofErr w:type="spellStart"/>
+      <w:r>
+        <w:rPr>
+          <w:rFonts w:cstheme="minorHAnsi"/>
+        </w:rPr>
+        <w:t>user</w:t>
+      </w:r>
+      <w:proofErr w:type="spellEnd"/>
+    </w:p>
+    <w:p>
+      <w:pPr>
+        <w:rPr>
+          <w:rFonts w:cstheme="minorHAnsi"/>
+        </w:rPr>
+      </w:pPr>
+      <w:r>
+        <w:rPr>
+          <w:rFonts w:cstheme="minorHAnsi"/>
+        </w:rPr>
+        <w:t>│ App.java</w:t>
+      </w:r>
+    </w:p>
+    <w:p>
+      <w:pPr>
+        <w:rPr>
+          <w:rFonts w:cstheme="minorHAnsi"/>
+          <w:sz w:val="40"/>
+          <w:szCs w:val="40"/>
+        </w:rPr>
+      </w:pPr>
       <w:r>
         <w:rPr>
           <w:rFonts w:cstheme="minorHAnsi"/>
@@ -1087,10 +1070,10 @@
           <w:szCs w:val="40"/>
         </w:rPr>
         <w:drawing>
-          <wp:inline distT="0" distB="0" distL="0" distR="0" wp14:anchorId="1C163EA9" wp14:editId="7D6B7395">
-            <wp:extent cx="4703597" cy="852054"/>
-            <wp:effectExtent l="0" t="0" r="1905" b="5715"/>
-            <wp:docPr id="5" name="Imagen 5"/>
+          <wp:inline distT="0" distB="0" distL="0" distR="0" wp14:anchorId="4975BB65" wp14:editId="07730BB3">
+            <wp:extent cx="4675909" cy="395743"/>
+            <wp:effectExtent l="0" t="0" r="0" b="4445"/>
+            <wp:docPr id="4" name="Imagen 4"/>
             <wp:cNvGraphicFramePr>
               <a:graphicFrameLocks xmlns:a="http://schemas.openxmlformats.org/drawingml/2006/main" noChangeAspect="1"/>
             </wp:cNvGraphicFramePr>
@@ -1110,7 +1093,7 @@
                   <pic:spPr>
                     <a:xfrm>
                       <a:off x="0" y="0"/>
-                      <a:ext cx="4739296" cy="858521"/>
+                      <a:ext cx="4849149" cy="410405"/>
                     </a:xfrm>
                     <a:prstGeom prst="rect">
                       <a:avLst/>
@@ -1122,60 +1105,6 @@
           </wp:inline>
         </w:drawing>
       </w:r>
-    </w:p>
-    <w:p>
-      <w:pPr>
-        <w:rPr>
-          <w:rFonts w:cstheme="minorHAnsi"/>
-          <w:sz w:val="40"/>
-          <w:szCs w:val="40"/>
-        </w:rPr>
-      </w:pPr>
-      <w:r>
-        <w:rPr>
-          <w:rFonts w:cstheme="minorHAnsi"/>
-          <w:sz w:val="40"/>
-          <w:szCs w:val="40"/>
-        </w:rPr>
-        <w:lastRenderedPageBreak/>
-        <w:t>AGREGAR CLASES</w:t>
-      </w:r>
-    </w:p>
-    <w:p>
-      <w:pPr>
-        <w:rPr>
-          <w:rFonts w:cstheme="minorHAnsi"/>
-        </w:rPr>
-      </w:pPr>
-      <w:r>
-        <w:rPr>
-          <w:rFonts w:cstheme="minorHAnsi"/>
-        </w:rPr>
-        <w:t xml:space="preserve">En el paquete </w:t>
-      </w:r>
-      <w:proofErr w:type="spellStart"/>
-      <w:r>
-        <w:rPr>
-          <w:rFonts w:cstheme="minorHAnsi"/>
-        </w:rPr>
-        <w:t>edu.eci.cvds.tdd.library.book</w:t>
-      </w:r>
-      <w:proofErr w:type="spellEnd"/>
-      <w:r>
-        <w:rPr>
-          <w:rFonts w:cstheme="minorHAnsi"/>
-        </w:rPr>
-        <w:t xml:space="preserve"> cree la siguiente clase:</w:t>
-      </w:r>
-    </w:p>
-    <w:p>
-      <w:pPr>
-        <w:rPr>
-          <w:rFonts w:cstheme="minorHAnsi"/>
-          <w:sz w:val="40"/>
-          <w:szCs w:val="40"/>
-        </w:rPr>
-      </w:pPr>
       <w:r>
         <w:rPr>
           <w:rFonts w:cstheme="minorHAnsi"/>
@@ -1184,10 +1113,10 @@
           <w:szCs w:val="40"/>
         </w:rPr>
         <w:drawing>
-          <wp:inline distT="0" distB="0" distL="0" distR="0" wp14:anchorId="163737F8" wp14:editId="322791E9">
-            <wp:extent cx="5340927" cy="3929853"/>
-            <wp:effectExtent l="0" t="0" r="0" b="0"/>
-            <wp:docPr id="6" name="Imagen 6"/>
+          <wp:inline distT="0" distB="0" distL="0" distR="0" wp14:anchorId="1C163EA9" wp14:editId="7D6B7395">
+            <wp:extent cx="4703597" cy="852054"/>
+            <wp:effectExtent l="0" t="0" r="1905" b="5715"/>
+            <wp:docPr id="5" name="Imagen 5"/>
             <wp:cNvGraphicFramePr>
               <a:graphicFrameLocks xmlns:a="http://schemas.openxmlformats.org/drawingml/2006/main" noChangeAspect="1"/>
             </wp:cNvGraphicFramePr>
@@ -1207,7 +1136,7 @@
                   <pic:spPr>
                     <a:xfrm>
                       <a:off x="0" y="0"/>
-                      <a:ext cx="5351079" cy="3937323"/>
+                      <a:ext cx="4739296" cy="858521"/>
                     </a:xfrm>
                     <a:prstGeom prst="rect">
                       <a:avLst/>
@@ -1224,20 +1153,46 @@
       <w:pPr>
         <w:rPr>
           <w:rFonts w:cstheme="minorHAnsi"/>
-        </w:rPr>
-      </w:pPr>
-      <w:r>
-        <w:rPr>
-          <w:rFonts w:cstheme="minorHAnsi"/>
-        </w:rPr>
-        <w:t xml:space="preserve">A continuación en el paquete </w:t>
-      </w:r>
-      <w:proofErr w:type="spellStart"/>
-      <w:r>
-        <w:rPr>
-          <w:rFonts w:cstheme="minorHAnsi"/>
-        </w:rPr>
-        <w:t>edu.eci.cvds.tdd.library.user</w:t>
+          <w:sz w:val="40"/>
+          <w:szCs w:val="40"/>
+        </w:rPr>
+      </w:pPr>
+      <w:r>
+        <w:rPr>
+          <w:rFonts w:cstheme="minorHAnsi"/>
+          <w:sz w:val="40"/>
+          <w:szCs w:val="40"/>
+        </w:rPr>
+        <w:lastRenderedPageBreak/>
+        <w:t>AGREGAR CLASES</w:t>
+      </w:r>
+    </w:p>
+    <w:p>
+      <w:pPr>
+        <w:rPr>
+          <w:rFonts w:cstheme="minorHAnsi"/>
+        </w:rPr>
+      </w:pPr>
+      <w:r>
+        <w:rPr>
+          <w:rFonts w:cstheme="minorHAnsi"/>
+        </w:rPr>
+        <w:t xml:space="preserve">En el paquete </w:t>
+      </w:r>
+      <w:proofErr w:type="spellStart"/>
+      <w:proofErr w:type="gramStart"/>
+      <w:r>
+        <w:rPr>
+          <w:rFonts w:cstheme="minorHAnsi"/>
+        </w:rPr>
+        <w:t>edu.eci.cvds.tdd.library</w:t>
+      </w:r>
+      <w:proofErr w:type="gramEnd"/>
+      <w:r>
+        <w:rPr>
+          <w:rFonts w:cstheme="minorHAnsi"/>
+        </w:rPr>
+        <w:t>.book</w:t>
       </w:r>
       <w:proofErr w:type="spellEnd"/>
       <w:r>
@@ -1251,18 +1206,22 @@
       <w:pPr>
         <w:rPr>
           <w:rFonts w:cstheme="minorHAnsi"/>
+          <w:sz w:val="40"/>
+          <w:szCs w:val="40"/>
         </w:rPr>
       </w:pPr>
       <w:r>
         <w:rPr>
           <w:rFonts w:cstheme="minorHAnsi"/>
           <w:noProof/>
+          <w:sz w:val="40"/>
+          <w:szCs w:val="40"/>
         </w:rPr>
         <w:drawing>
-          <wp:inline distT="0" distB="0" distL="0" distR="0" wp14:anchorId="109B7B69" wp14:editId="437F85A1">
-            <wp:extent cx="5351290" cy="2985654"/>
-            <wp:effectExtent l="0" t="0" r="1905" b="5715"/>
-            <wp:docPr id="7" name="Imagen 7"/>
+          <wp:inline distT="0" distB="0" distL="0" distR="0" wp14:anchorId="163737F8" wp14:editId="322791E9">
+            <wp:extent cx="5340927" cy="3929853"/>
+            <wp:effectExtent l="0" t="0" r="0" b="0"/>
+            <wp:docPr id="6" name="Imagen 6"/>
             <wp:cNvGraphicFramePr>
               <a:graphicFrameLocks xmlns:a="http://schemas.openxmlformats.org/drawingml/2006/main" noChangeAspect="1"/>
             </wp:cNvGraphicFramePr>
@@ -1282,7 +1241,7 @@
                   <pic:spPr>
                     <a:xfrm>
                       <a:off x="0" y="0"/>
-                      <a:ext cx="5359066" cy="2989993"/>
+                      <a:ext cx="5351079" cy="3937323"/>
                     </a:xfrm>
                     <a:prstGeom prst="rect">
                       <a:avLst/>
@@ -1305,50 +1264,29 @@
         <w:rPr>
           <w:rFonts w:cstheme="minorHAnsi"/>
         </w:rPr>
-        <w:lastRenderedPageBreak/>
-        <w:t xml:space="preserve">En el paquete </w:t>
-      </w:r>
-      <w:proofErr w:type="spellStart"/>
-      <w:r>
-        <w:rPr>
-          <w:rFonts w:cstheme="minorHAnsi"/>
-        </w:rPr>
-        <w:t>edu.eci.cvds.tdd.library.loan</w:t>
-      </w:r>
-      <w:proofErr w:type="spellEnd"/>
-      <w:r>
-        <w:rPr>
-          <w:rFonts w:cstheme="minorHAnsi"/>
-        </w:rPr>
-        <w:t xml:space="preserve"> se deben crear las clases Loan y el </w:t>
-      </w:r>
-      <w:proofErr w:type="spellStart"/>
-      <w:r>
-        <w:rPr>
-          <w:rFonts w:cstheme="minorHAnsi"/>
-        </w:rPr>
-        <w:t>enum</w:t>
-      </w:r>
-      <w:proofErr w:type="spellEnd"/>
-      <w:r>
-        <w:rPr>
-          <w:rFonts w:cstheme="minorHAnsi"/>
-        </w:rPr>
-        <w:t xml:space="preserve"> </w:t>
-      </w:r>
-      <w:proofErr w:type="spellStart"/>
-      <w:r>
-        <w:rPr>
-          <w:rFonts w:cstheme="minorHAnsi"/>
-        </w:rPr>
-        <w:t>LoanStatus</w:t>
-      </w:r>
-      <w:proofErr w:type="spellEnd"/>
-      <w:r>
-        <w:rPr>
-          <w:rFonts w:cstheme="minorHAnsi"/>
-        </w:rPr>
-        <w:t>:</w:t>
+        <w:t xml:space="preserve">A continuación en el paquete </w:t>
+      </w:r>
+      <w:proofErr w:type="spellStart"/>
+      <w:proofErr w:type="gramStart"/>
+      <w:r>
+        <w:rPr>
+          <w:rFonts w:cstheme="minorHAnsi"/>
+        </w:rPr>
+        <w:t>edu.eci.cvds.tdd.library</w:t>
+      </w:r>
+      <w:proofErr w:type="gramEnd"/>
+      <w:r>
+        <w:rPr>
+          <w:rFonts w:cstheme="minorHAnsi"/>
+        </w:rPr>
+        <w:t>.user</w:t>
+      </w:r>
+      <w:proofErr w:type="spellEnd"/>
+      <w:r>
+        <w:rPr>
+          <w:rFonts w:cstheme="minorHAnsi"/>
+        </w:rPr>
+        <w:t xml:space="preserve"> cree la siguiente clase:</w:t>
       </w:r>
     </w:p>
     <w:p>
@@ -1363,10 +1301,10 @@
           <w:noProof/>
         </w:rPr>
         <w:drawing>
-          <wp:inline distT="0" distB="0" distL="0" distR="0" wp14:anchorId="623D8597" wp14:editId="533C3082">
-            <wp:extent cx="5612130" cy="1192530"/>
-            <wp:effectExtent l="0" t="0" r="7620" b="7620"/>
-            <wp:docPr id="8" name="Imagen 8"/>
+          <wp:inline distT="0" distB="0" distL="0" distR="0" wp14:anchorId="109B7B69" wp14:editId="437F85A1">
+            <wp:extent cx="5351290" cy="2985654"/>
+            <wp:effectExtent l="0" t="0" r="1905" b="5715"/>
+            <wp:docPr id="7" name="Imagen 7"/>
             <wp:cNvGraphicFramePr>
               <a:graphicFrameLocks xmlns:a="http://schemas.openxmlformats.org/drawingml/2006/main" noChangeAspect="1"/>
             </wp:cNvGraphicFramePr>
@@ -1386,7 +1324,7 @@
                   <pic:spPr>
                     <a:xfrm>
                       <a:off x="0" y="0"/>
-                      <a:ext cx="5612130" cy="1192530"/>
+                      <a:ext cx="5359066" cy="2989993"/>
                     </a:xfrm>
                     <a:prstGeom prst="rect">
                       <a:avLst/>
@@ -1405,27 +1343,63 @@
           <w:rFonts w:cstheme="minorHAnsi"/>
         </w:rPr>
       </w:pPr>
-    </w:p>
-    <w:p>
-      <w:pPr>
-        <w:rPr>
-          <w:rFonts w:cstheme="minorHAnsi"/>
-        </w:rPr>
-      </w:pPr>
-      <w:r>
-        <w:rPr>
-          <w:rFonts w:cstheme="minorHAnsi"/>
-        </w:rPr>
-        <w:t xml:space="preserve">por último se debe crear la siguiente clase en el paquete </w:t>
-      </w:r>
-      <w:proofErr w:type="spellStart"/>
+      <w:r>
+        <w:rPr>
+          <w:rFonts w:cstheme="minorHAnsi"/>
+        </w:rPr>
+        <w:lastRenderedPageBreak/>
+        <w:t xml:space="preserve">En el paquete </w:t>
+      </w:r>
+      <w:proofErr w:type="spellStart"/>
+      <w:proofErr w:type="gramStart"/>
       <w:r>
         <w:rPr>
           <w:rFonts w:cstheme="minorHAnsi"/>
         </w:rPr>
         <w:t>edu.eci.cvds.tdd.library</w:t>
       </w:r>
-      <w:proofErr w:type="spellEnd"/>
+      <w:proofErr w:type="gramEnd"/>
+      <w:r>
+        <w:rPr>
+          <w:rFonts w:cstheme="minorHAnsi"/>
+        </w:rPr>
+        <w:t>.loan</w:t>
+      </w:r>
+      <w:proofErr w:type="spellEnd"/>
+      <w:r>
+        <w:rPr>
+          <w:rFonts w:cstheme="minorHAnsi"/>
+        </w:rPr>
+        <w:t xml:space="preserve"> se deben crear las clases Loan y el </w:t>
+      </w:r>
+      <w:proofErr w:type="spellStart"/>
+      <w:r>
+        <w:rPr>
+          <w:rFonts w:cstheme="minorHAnsi"/>
+        </w:rPr>
+        <w:t>enum</w:t>
+      </w:r>
+      <w:proofErr w:type="spellEnd"/>
+      <w:r>
+        <w:rPr>
+          <w:rFonts w:cstheme="minorHAnsi"/>
+        </w:rPr>
+        <w:t xml:space="preserve"> </w:t>
+      </w:r>
+      <w:proofErr w:type="spellStart"/>
+      <w:r>
+        <w:rPr>
+          <w:rFonts w:cstheme="minorHAnsi"/>
+        </w:rPr>
+        <w:t>LoanStatus</w:t>
+      </w:r>
+      <w:proofErr w:type="spellEnd"/>
+      <w:r>
+        <w:rPr>
+          <w:rFonts w:cstheme="minorHAnsi"/>
+        </w:rPr>
+        <w:t>:</w:t>
+      </w:r>
     </w:p>
     <w:p>
       <w:pPr>
@@ -1439,10 +1413,10 @@
           <w:noProof/>
         </w:rPr>
         <w:drawing>
-          <wp:inline distT="0" distB="0" distL="0" distR="0" wp14:anchorId="1A757FB8" wp14:editId="78581BCD">
-            <wp:extent cx="5612130" cy="3154045"/>
-            <wp:effectExtent l="0" t="0" r="7620" b="8255"/>
-            <wp:docPr id="9" name="Imagen 9"/>
+          <wp:inline distT="0" distB="0" distL="0" distR="0" wp14:anchorId="623D8597" wp14:editId="533C3082">
+            <wp:extent cx="5612130" cy="1192530"/>
+            <wp:effectExtent l="0" t="0" r="7620" b="7620"/>
+            <wp:docPr id="8" name="Imagen 8"/>
             <wp:cNvGraphicFramePr>
               <a:graphicFrameLocks xmlns:a="http://schemas.openxmlformats.org/drawingml/2006/main" noChangeAspect="1"/>
             </wp:cNvGraphicFramePr>
@@ -1462,7 +1436,7 @@
                   <pic:spPr>
                     <a:xfrm>
                       <a:off x="0" y="0"/>
-                      <a:ext cx="5612130" cy="3154045"/>
+                      <a:ext cx="5612130" cy="1192530"/>
                     </a:xfrm>
                     <a:prstGeom prst="rect">
                       <a:avLst/>
@@ -1492,22 +1466,18 @@
         <w:rPr>
           <w:rFonts w:cstheme="minorHAnsi"/>
         </w:rPr>
-        <w:t xml:space="preserve">Para validar que la estructura del proyecto está bien se debe compilar usando el comando </w:t>
-      </w:r>
-      <w:proofErr w:type="spellStart"/>
-      <w:r>
-        <w:rPr>
-          <w:rFonts w:cstheme="minorHAnsi"/>
-        </w:rPr>
-        <w:t>package</w:t>
-      </w:r>
-      <w:proofErr w:type="spellEnd"/>
-      <w:r>
-        <w:rPr>
-          <w:rFonts w:cstheme="minorHAnsi"/>
-        </w:rPr>
-        <w:t>.</w:t>
-      </w:r>
+        <w:t xml:space="preserve">por último se debe crear la siguiente clase en el paquete </w:t>
+      </w:r>
+      <w:proofErr w:type="spellStart"/>
+      <w:proofErr w:type="gramStart"/>
+      <w:r>
+        <w:rPr>
+          <w:rFonts w:cstheme="minorHAnsi"/>
+        </w:rPr>
+        <w:t>edu.eci.cvds.tdd.library</w:t>
+      </w:r>
+      <w:proofErr w:type="spellEnd"/>
+      <w:proofErr w:type="gramEnd"/>
     </w:p>
     <w:p>
       <w:pPr>
@@ -1521,10 +1491,10 @@
           <w:noProof/>
         </w:rPr>
         <w:drawing>
-          <wp:inline distT="0" distB="0" distL="0" distR="0" wp14:anchorId="730A065D" wp14:editId="125C5198">
-            <wp:extent cx="5612130" cy="1348105"/>
-            <wp:effectExtent l="0" t="0" r="7620" b="4445"/>
-            <wp:docPr id="10" name="Imagen 10"/>
+          <wp:inline distT="0" distB="0" distL="0" distR="0" wp14:anchorId="1A757FB8" wp14:editId="78581BCD">
+            <wp:extent cx="5612130" cy="3154045"/>
+            <wp:effectExtent l="0" t="0" r="7620" b="8255"/>
+            <wp:docPr id="9" name="Imagen 9"/>
             <wp:cNvGraphicFramePr>
               <a:graphicFrameLocks xmlns:a="http://schemas.openxmlformats.org/drawingml/2006/main" noChangeAspect="1"/>
             </wp:cNvGraphicFramePr>
@@ -1544,7 +1514,7 @@
                   <pic:spPr>
                     <a:xfrm>
                       <a:off x="0" y="0"/>
-                      <a:ext cx="5612130" cy="1348105"/>
+                      <a:ext cx="5612130" cy="3154045"/>
                     </a:xfrm>
                     <a:prstGeom prst="rect">
                       <a:avLst/>
@@ -1570,118 +1540,18 @@
           <w:rFonts w:cstheme="minorHAnsi"/>
         </w:rPr>
       </w:pPr>
-    </w:p>
-    <w:p>
-      <w:pPr>
-        <w:rPr>
-          <w:rFonts w:cstheme="minorHAnsi"/>
-          <w:sz w:val="40"/>
-          <w:szCs w:val="40"/>
-        </w:rPr>
-      </w:pPr>
-      <w:r>
-        <w:rPr>
-          <w:rFonts w:cstheme="minorHAnsi"/>
-          <w:sz w:val="40"/>
-          <w:szCs w:val="40"/>
-        </w:rPr>
-        <w:lastRenderedPageBreak/>
-        <w:t>PRUEBAS UNITARIAS Y TDD</w:t>
-      </w:r>
-      <w:r>
-        <w:rPr>
-          <w:rFonts w:cstheme="minorHAnsi"/>
-          <w:sz w:val="40"/>
-          <w:szCs w:val="40"/>
-        </w:rPr>
-        <w:t xml:space="preserve"> </w:t>
-      </w:r>
-    </w:p>
-    <w:p>
-      <w:pPr>
-        <w:rPr>
-          <w:rFonts w:cstheme="minorHAnsi"/>
-          <w:sz w:val="40"/>
-          <w:szCs w:val="40"/>
-        </w:rPr>
-      </w:pPr>
-    </w:p>
-    <w:p>
-      <w:pPr>
-        <w:rPr>
-          <w:rFonts w:cstheme="minorHAnsi"/>
-          <w:sz w:val="40"/>
-          <w:szCs w:val="40"/>
-        </w:rPr>
-      </w:pPr>
-      <w:r>
-        <w:rPr>
-          <w:rFonts w:cstheme="minorHAnsi"/>
-          <w:sz w:val="40"/>
-          <w:szCs w:val="40"/>
-        </w:rPr>
-        <w:t>CREAR CLASE DE PRUEBA</w:t>
-      </w:r>
-    </w:p>
-    <w:p>
-      <w:pPr>
-        <w:rPr>
-          <w:rFonts w:cstheme="minorHAnsi"/>
-        </w:rPr>
-      </w:pPr>
-      <w:r>
-        <w:rPr>
-          <w:rFonts w:cstheme="minorHAnsi"/>
-        </w:rPr>
-        <w:t xml:space="preserve">Es necesario crear la clase de prueba para </w:t>
-      </w:r>
-      <w:proofErr w:type="spellStart"/>
-      <w:r>
-        <w:rPr>
-          <w:rFonts w:cstheme="minorHAnsi"/>
-        </w:rPr>
-        <w:t>edu.eci.cvds.tdd.Library</w:t>
-      </w:r>
-      <w:proofErr w:type="spellEnd"/>
-      <w:r>
-        <w:rPr>
-          <w:rFonts w:cstheme="minorHAnsi"/>
-        </w:rPr>
-        <w:t>, la clase debe seguir los estándares de nombres estudiados en clase.</w:t>
-      </w:r>
-    </w:p>
-    <w:p>
-      <w:pPr>
-        <w:rPr>
-          <w:rFonts w:cstheme="minorHAnsi"/>
-        </w:rPr>
-      </w:pPr>
-      <w:r>
-        <w:rPr>
-          <w:rFonts w:cstheme="minorHAnsi"/>
-        </w:rPr>
-        <w:t xml:space="preserve">Para pensar en los casos de pruebas lean detenidamente el </w:t>
-      </w:r>
-      <w:proofErr w:type="spellStart"/>
-      <w:r>
-        <w:rPr>
-          <w:rFonts w:cstheme="minorHAnsi"/>
-        </w:rPr>
-        <w:t>javadoc</w:t>
-      </w:r>
-      <w:proofErr w:type="spellEnd"/>
-      <w:r>
-        <w:rPr>
-          <w:rFonts w:cstheme="minorHAnsi"/>
-        </w:rPr>
-        <w:t xml:space="preserve"> de los métodos para reconocer las clases de equivalencia, basados en las clases de equivalencia se debe crear una prueba la cual debe fallar y posteriormente implementar el código necesario para que funcione, este proceso se debe repetir hasta cumplir con la especificación definida en el </w:t>
-      </w:r>
-      <w:proofErr w:type="spellStart"/>
-      <w:r>
-        <w:rPr>
-          <w:rFonts w:cstheme="minorHAnsi"/>
-        </w:rPr>
-        <w:t>javadoc</w:t>
+      <w:r>
+        <w:rPr>
+          <w:rFonts w:cstheme="minorHAnsi"/>
+        </w:rPr>
+        <w:t xml:space="preserve">Para validar que la estructura del proyecto está bien se debe compilar usando el comando </w:t>
+      </w:r>
+      <w:proofErr w:type="spellStart"/>
+      <w:r>
+        <w:rPr>
+          <w:rFonts w:cstheme="minorHAnsi"/>
+        </w:rPr>
+        <w:t>package</w:t>
       </w:r>
       <w:proofErr w:type="spellEnd"/>
       <w:r>
@@ -1700,26 +1570,13 @@
       <w:r>
         <w:rPr>
           <w:rFonts w:cstheme="minorHAnsi"/>
-        </w:rPr>
-        <w:t>Creamos la clase de prueba:</w:t>
-      </w:r>
-    </w:p>
-    <w:p>
-      <w:pPr>
-        <w:rPr>
-          <w:rFonts w:cstheme="minorHAnsi"/>
-        </w:rPr>
-      </w:pPr>
-      <w:r>
-        <w:rPr>
-          <w:rFonts w:cstheme="minorHAnsi"/>
           <w:noProof/>
         </w:rPr>
         <w:drawing>
-          <wp:inline distT="0" distB="0" distL="0" distR="0" wp14:anchorId="4B1F84E5" wp14:editId="0B70FBF7">
-            <wp:extent cx="4015740" cy="1649993"/>
-            <wp:effectExtent l="0" t="0" r="3810" b="7620"/>
-            <wp:docPr id="11" name="Imagen 11"/>
+          <wp:inline distT="0" distB="0" distL="0" distR="0" wp14:anchorId="730A065D" wp14:editId="125C5198">
+            <wp:extent cx="5612130" cy="1348105"/>
+            <wp:effectExtent l="0" t="0" r="7620" b="4445"/>
+            <wp:docPr id="10" name="Imagen 10"/>
             <wp:cNvGraphicFramePr>
               <a:graphicFrameLocks xmlns:a="http://schemas.openxmlformats.org/drawingml/2006/main" noChangeAspect="1"/>
             </wp:cNvGraphicFramePr>
@@ -1739,7 +1596,7 @@
                   <pic:spPr>
                     <a:xfrm>
                       <a:off x="0" y="0"/>
-                      <a:ext cx="4041411" cy="1660541"/>
+                      <a:ext cx="5612130" cy="1348105"/>
                     </a:xfrm>
                     <a:prstGeom prst="rect">
                       <a:avLst/>
@@ -1758,65 +1615,147 @@
           <w:rFonts w:cstheme="minorHAnsi"/>
         </w:rPr>
       </w:pPr>
-      <w:r>
-        <w:rPr>
-          <w:rFonts w:cstheme="minorHAnsi"/>
-        </w:rPr>
-        <w:t xml:space="preserve">Siguiendo la </w:t>
-      </w:r>
-      <w:proofErr w:type="spellStart"/>
-      <w:r>
-        <w:rPr>
-          <w:rFonts w:cstheme="minorHAnsi"/>
-        </w:rPr>
-        <w:t>documentacion</w:t>
-      </w:r>
-      <w:proofErr w:type="spellEnd"/>
-      <w:r>
-        <w:rPr>
-          <w:rFonts w:cstheme="minorHAnsi"/>
-        </w:rPr>
-        <w:t xml:space="preserve">, creamos </w:t>
-      </w:r>
-      <w:r>
-        <w:rPr>
-          <w:rFonts w:cstheme="minorHAnsi"/>
-        </w:rPr>
-        <w:t xml:space="preserve">los </w:t>
-      </w:r>
-      <w:r>
-        <w:rPr>
-          <w:rFonts w:cstheme="minorHAnsi"/>
-        </w:rPr>
-        <w:t xml:space="preserve">test para el </w:t>
-      </w:r>
-      <w:proofErr w:type="spellStart"/>
-      <w:r>
-        <w:rPr>
-          <w:rFonts w:cstheme="minorHAnsi"/>
-        </w:rPr>
-        <w:t>metodo</w:t>
-      </w:r>
-      <w:proofErr w:type="spellEnd"/>
-      <w:r>
-        <w:rPr>
-          <w:rFonts w:cstheme="minorHAnsi"/>
+    </w:p>
+    <w:p>
+      <w:pPr>
+        <w:rPr>
+          <w:rFonts w:cstheme="minorHAnsi"/>
+        </w:rPr>
+      </w:pPr>
+    </w:p>
+    <w:p>
+      <w:pPr>
+        <w:rPr>
+          <w:rFonts w:cstheme="minorHAnsi"/>
+          <w:sz w:val="40"/>
+          <w:szCs w:val="40"/>
+        </w:rPr>
+      </w:pPr>
+      <w:r>
+        <w:rPr>
+          <w:rFonts w:cstheme="minorHAnsi"/>
+          <w:sz w:val="40"/>
+          <w:szCs w:val="40"/>
+        </w:rPr>
+        <w:lastRenderedPageBreak/>
+        <w:t>PRUEBAS UNITARIAS Y TDD</w:t>
+      </w:r>
+      <w:r>
+        <w:rPr>
+          <w:rFonts w:cstheme="minorHAnsi"/>
+          <w:sz w:val="40"/>
+          <w:szCs w:val="40"/>
         </w:rPr>
         <w:t xml:space="preserve"> </w:t>
       </w:r>
-      <w:proofErr w:type="spellStart"/>
-      <w:r>
-        <w:rPr>
-          <w:rFonts w:cstheme="minorHAnsi"/>
-        </w:rPr>
-        <w:t>addbock</w:t>
-      </w:r>
-      <w:proofErr w:type="spellEnd"/>
-      <w:r>
-        <w:rPr>
-          <w:rFonts w:cstheme="minorHAnsi"/>
-        </w:rPr>
-        <w:t>:</w:t>
+    </w:p>
+    <w:p>
+      <w:pPr>
+        <w:rPr>
+          <w:rFonts w:cstheme="minorHAnsi"/>
+          <w:sz w:val="40"/>
+          <w:szCs w:val="40"/>
+        </w:rPr>
+      </w:pPr>
+    </w:p>
+    <w:p>
+      <w:pPr>
+        <w:rPr>
+          <w:rFonts w:cstheme="minorHAnsi"/>
+          <w:sz w:val="40"/>
+          <w:szCs w:val="40"/>
+        </w:rPr>
+      </w:pPr>
+      <w:r>
+        <w:rPr>
+          <w:rFonts w:cstheme="minorHAnsi"/>
+          <w:sz w:val="40"/>
+          <w:szCs w:val="40"/>
+        </w:rPr>
+        <w:t>CREAR CLASE DE PRUEBA</w:t>
+      </w:r>
+    </w:p>
+    <w:p>
+      <w:pPr>
+        <w:rPr>
+          <w:rFonts w:cstheme="minorHAnsi"/>
+        </w:rPr>
+      </w:pPr>
+      <w:r>
+        <w:rPr>
+          <w:rFonts w:cstheme="minorHAnsi"/>
+        </w:rPr>
+        <w:t xml:space="preserve">Es necesario crear la clase de prueba para </w:t>
+      </w:r>
+      <w:proofErr w:type="spellStart"/>
+      <w:proofErr w:type="gramStart"/>
+      <w:r>
+        <w:rPr>
+          <w:rFonts w:cstheme="minorHAnsi"/>
+        </w:rPr>
+        <w:t>edu.eci.cvds.tdd.Library</w:t>
+      </w:r>
+      <w:proofErr w:type="spellEnd"/>
+      <w:proofErr w:type="gramEnd"/>
+      <w:r>
+        <w:rPr>
+          <w:rFonts w:cstheme="minorHAnsi"/>
+        </w:rPr>
+        <w:t>, la clase debe seguir los estándares de nombres estudiados en clase.</w:t>
+      </w:r>
+    </w:p>
+    <w:p>
+      <w:pPr>
+        <w:rPr>
+          <w:rFonts w:cstheme="minorHAnsi"/>
+        </w:rPr>
+      </w:pPr>
+      <w:r>
+        <w:rPr>
+          <w:rFonts w:cstheme="minorHAnsi"/>
+        </w:rPr>
+        <w:t xml:space="preserve">Para pensar en los casos de pruebas lean detenidamente el </w:t>
+      </w:r>
+      <w:proofErr w:type="spellStart"/>
+      <w:r>
+        <w:rPr>
+          <w:rFonts w:cstheme="minorHAnsi"/>
+        </w:rPr>
+        <w:t>javadoc</w:t>
+      </w:r>
+      <w:proofErr w:type="spellEnd"/>
+      <w:r>
+        <w:rPr>
+          <w:rFonts w:cstheme="minorHAnsi"/>
+        </w:rPr>
+        <w:t xml:space="preserve"> de los métodos para reconocer las clases de equivalencia, basados en las clases de equivalencia se debe crear una prueba la cual debe fallar y posteriormente implementar el código necesario para que funcione, este proceso se debe repetir hasta cumplir con la especificación definida en el </w:t>
+      </w:r>
+      <w:proofErr w:type="spellStart"/>
+      <w:r>
+        <w:rPr>
+          <w:rFonts w:cstheme="minorHAnsi"/>
+        </w:rPr>
+        <w:t>javadoc</w:t>
+      </w:r>
+      <w:proofErr w:type="spellEnd"/>
+      <w:r>
+        <w:rPr>
+          <w:rFonts w:cstheme="minorHAnsi"/>
+        </w:rPr>
+        <w:t>.</w:t>
+      </w:r>
+    </w:p>
+    <w:p>
+      <w:pPr>
+        <w:rPr>
+          <w:rFonts w:cstheme="minorHAnsi"/>
+        </w:rPr>
+      </w:pPr>
+      <w:r>
+        <w:rPr>
+          <w:rFonts w:cstheme="minorHAnsi"/>
+        </w:rPr>
+        <w:t>Creamos la clase de prueba:</w:t>
       </w:r>
     </w:p>
     <w:p>
@@ -1831,10 +1770,10 @@
           <w:noProof/>
         </w:rPr>
         <w:drawing>
-          <wp:inline distT="0" distB="0" distL="0" distR="0" wp14:anchorId="2904C97B" wp14:editId="6F5F612C">
-            <wp:extent cx="4351020" cy="3262034"/>
-            <wp:effectExtent l="0" t="0" r="0" b="0"/>
-            <wp:docPr id="15" name="Imagen 15"/>
+          <wp:inline distT="0" distB="0" distL="0" distR="0" wp14:anchorId="4B1F84E5" wp14:editId="0B70FBF7">
+            <wp:extent cx="4015740" cy="1649993"/>
+            <wp:effectExtent l="0" t="0" r="3810" b="7620"/>
+            <wp:docPr id="11" name="Imagen 11"/>
             <wp:cNvGraphicFramePr>
               <a:graphicFrameLocks xmlns:a="http://schemas.openxmlformats.org/drawingml/2006/main" noChangeAspect="1"/>
             </wp:cNvGraphicFramePr>
@@ -1854,7 +1793,7 @@
                   <pic:spPr>
                     <a:xfrm>
                       <a:off x="0" y="0"/>
-                      <a:ext cx="4357483" cy="3266879"/>
+                      <a:ext cx="4041411" cy="1660541"/>
                     </a:xfrm>
                     <a:prstGeom prst="rect">
                       <a:avLst/>
@@ -1877,8 +1816,41 @@
         <w:rPr>
           <w:rFonts w:cstheme="minorHAnsi"/>
         </w:rPr>
-        <w:lastRenderedPageBreak/>
-        <w:t xml:space="preserve">Antes de implementar el  </w:t>
+        <w:t xml:space="preserve">Siguiendo la </w:t>
+      </w:r>
+      <w:proofErr w:type="spellStart"/>
+      <w:r>
+        <w:rPr>
+          <w:rFonts w:cstheme="minorHAnsi"/>
+        </w:rPr>
+        <w:t>documentacion</w:t>
+      </w:r>
+      <w:proofErr w:type="spellEnd"/>
+      <w:r>
+        <w:rPr>
+          <w:rFonts w:cstheme="minorHAnsi"/>
+        </w:rPr>
+        <w:t xml:space="preserve">, creamos </w:t>
+      </w:r>
+      <w:proofErr w:type="gramStart"/>
+      <w:r>
+        <w:rPr>
+          <w:rFonts w:cstheme="minorHAnsi"/>
+        </w:rPr>
+        <w:t xml:space="preserve">los </w:t>
+      </w:r>
+      <w:r>
+        <w:rPr>
+          <w:rFonts w:cstheme="minorHAnsi"/>
+        </w:rPr>
+        <w:t>test</w:t>
+      </w:r>
+      <w:proofErr w:type="gramEnd"/>
+      <w:r>
+        <w:rPr>
+          <w:rFonts w:cstheme="minorHAnsi"/>
+        </w:rPr>
+        <w:t xml:space="preserve"> para el </w:t>
       </w:r>
       <w:proofErr w:type="spellStart"/>
       <w:r>
@@ -1892,6 +1864,20 @@
         <w:rPr>
           <w:rFonts w:cstheme="minorHAnsi"/>
         </w:rPr>
+        <w:t xml:space="preserve"> </w:t>
+      </w:r>
+      <w:proofErr w:type="spellStart"/>
+      <w:r>
+        <w:rPr>
+          <w:rFonts w:cstheme="minorHAnsi"/>
+        </w:rPr>
+        <w:t>addbock</w:t>
+      </w:r>
+      <w:proofErr w:type="spellEnd"/>
+      <w:r>
+        <w:rPr>
+          <w:rFonts w:cstheme="minorHAnsi"/>
+        </w:rPr>
         <w:t>:</w:t>
       </w:r>
     </w:p>
@@ -1907,10 +1893,10 @@
           <w:noProof/>
         </w:rPr>
         <w:drawing>
-          <wp:inline distT="0" distB="0" distL="0" distR="0" wp14:anchorId="3A3BF2E8" wp14:editId="6972A6BB">
-            <wp:extent cx="5612130" cy="1728470"/>
-            <wp:effectExtent l="0" t="0" r="7620" b="5080"/>
-            <wp:docPr id="16" name="Imagen 16"/>
+          <wp:inline distT="0" distB="0" distL="0" distR="0" wp14:anchorId="2904C97B" wp14:editId="6F5F612C">
+            <wp:extent cx="4351020" cy="3262034"/>
+            <wp:effectExtent l="0" t="0" r="0" b="0"/>
+            <wp:docPr id="15" name="Imagen 15"/>
             <wp:cNvGraphicFramePr>
               <a:graphicFrameLocks xmlns:a="http://schemas.openxmlformats.org/drawingml/2006/main" noChangeAspect="1"/>
             </wp:cNvGraphicFramePr>
@@ -1930,7 +1916,7 @@
                   <pic:spPr>
                     <a:xfrm>
                       <a:off x="0" y="0"/>
-                      <a:ext cx="5612130" cy="1728470"/>
+                      <a:ext cx="4357483" cy="3266879"/>
                     </a:xfrm>
                     <a:prstGeom prst="rect">
                       <a:avLst/>
@@ -1953,7 +1939,15 @@
         <w:rPr>
           <w:rFonts w:cstheme="minorHAnsi"/>
         </w:rPr>
-        <w:t xml:space="preserve">Luego de implementar el </w:t>
+        <w:lastRenderedPageBreak/>
+        <w:t xml:space="preserve">Antes de implementar </w:t>
+      </w:r>
+      <w:proofErr w:type="gramStart"/>
+      <w:r>
+        <w:rPr>
+          <w:rFonts w:cstheme="minorHAnsi"/>
+        </w:rPr>
+        <w:t xml:space="preserve">el  </w:t>
       </w:r>
       <w:proofErr w:type="spellStart"/>
       <w:r>
@@ -1963,33 +1957,12 @@
         <w:t>metodo</w:t>
       </w:r>
       <w:proofErr w:type="spellEnd"/>
-      <w:r>
-        <w:rPr>
-          <w:rFonts w:cstheme="minorHAnsi"/>
-        </w:rPr>
-        <w:t xml:space="preserve">: </w:t>
-      </w:r>
-    </w:p>
-    <w:p>
-      <w:pPr>
-        <w:rPr>
-          <w:rFonts w:cstheme="minorHAnsi"/>
-          <w:u w:val="single"/>
-        </w:rPr>
-      </w:pPr>
-      <w:proofErr w:type="spellStart"/>
-      <w:r>
-        <w:rPr>
-          <w:rFonts w:cstheme="minorHAnsi"/>
-        </w:rPr>
-        <w:t>Implementacion</w:t>
-      </w:r>
-      <w:proofErr w:type="spellEnd"/>
-      <w:r>
-        <w:rPr>
-          <w:rFonts w:cstheme="minorHAnsi"/>
-        </w:rPr>
-        <w:t xml:space="preserve">: </w:t>
+      <w:proofErr w:type="gramEnd"/>
+      <w:r>
+        <w:rPr>
+          <w:rFonts w:cstheme="minorHAnsi"/>
+        </w:rPr>
+        <w:t>:</w:t>
       </w:r>
     </w:p>
     <w:p>
@@ -2004,10 +1977,10 @@
           <w:noProof/>
         </w:rPr>
         <w:drawing>
-          <wp:inline distT="0" distB="0" distL="0" distR="0" wp14:anchorId="46656A58" wp14:editId="44DD1311">
-            <wp:extent cx="5612130" cy="1433830"/>
-            <wp:effectExtent l="0" t="0" r="7620" b="0"/>
-            <wp:docPr id="17" name="Imagen 17"/>
+          <wp:inline distT="0" distB="0" distL="0" distR="0" wp14:anchorId="3A3BF2E8" wp14:editId="6972A6BB">
+            <wp:extent cx="5612130" cy="1728470"/>
+            <wp:effectExtent l="0" t="0" r="7620" b="5080"/>
+            <wp:docPr id="16" name="Imagen 16"/>
             <wp:cNvGraphicFramePr>
               <a:graphicFrameLocks xmlns:a="http://schemas.openxmlformats.org/drawingml/2006/main" noChangeAspect="1"/>
             </wp:cNvGraphicFramePr>
@@ -2027,7 +2000,7 @@
                   <pic:spPr>
                     <a:xfrm>
                       <a:off x="0" y="0"/>
-                      <a:ext cx="5612130" cy="1433830"/>
+                      <a:ext cx="5612130" cy="1728470"/>
                     </a:xfrm>
                     <a:prstGeom prst="rect">
                       <a:avLst/>
@@ -2050,7 +2023,43 @@
         <w:rPr>
           <w:rFonts w:cstheme="minorHAnsi"/>
         </w:rPr>
-        <w:t>Resultados de las pruebas:</w:t>
+        <w:t xml:space="preserve">Luego de implementar el </w:t>
+      </w:r>
+      <w:proofErr w:type="spellStart"/>
+      <w:r>
+        <w:rPr>
+          <w:rFonts w:cstheme="minorHAnsi"/>
+        </w:rPr>
+        <w:t>metodo</w:t>
+      </w:r>
+      <w:proofErr w:type="spellEnd"/>
+      <w:r>
+        <w:rPr>
+          <w:rFonts w:cstheme="minorHAnsi"/>
+        </w:rPr>
+        <w:t xml:space="preserve">: </w:t>
+      </w:r>
+    </w:p>
+    <w:p>
+      <w:pPr>
+        <w:rPr>
+          <w:rFonts w:cstheme="minorHAnsi"/>
+          <w:u w:val="single"/>
+        </w:rPr>
+      </w:pPr>
+      <w:proofErr w:type="spellStart"/>
+      <w:r>
+        <w:rPr>
+          <w:rFonts w:cstheme="minorHAnsi"/>
+        </w:rPr>
+        <w:t>Implementacion</w:t>
+      </w:r>
+      <w:proofErr w:type="spellEnd"/>
+      <w:r>
+        <w:rPr>
+          <w:rFonts w:cstheme="minorHAnsi"/>
+        </w:rPr>
+        <w:t xml:space="preserve">: </w:t>
       </w:r>
     </w:p>
     <w:p>
@@ -2065,10 +2074,10 @@
           <w:noProof/>
         </w:rPr>
         <w:drawing>
-          <wp:inline distT="0" distB="0" distL="0" distR="0" wp14:anchorId="4AA08817" wp14:editId="675F79F5">
-            <wp:extent cx="5612130" cy="1767205"/>
-            <wp:effectExtent l="0" t="0" r="7620" b="4445"/>
-            <wp:docPr id="18" name="Imagen 18"/>
+          <wp:inline distT="0" distB="0" distL="0" distR="0" wp14:anchorId="46656A58" wp14:editId="44DD1311">
+            <wp:extent cx="5612130" cy="1433830"/>
+            <wp:effectExtent l="0" t="0" r="7620" b="0"/>
+            <wp:docPr id="17" name="Imagen 17"/>
             <wp:cNvGraphicFramePr>
               <a:graphicFrameLocks xmlns:a="http://schemas.openxmlformats.org/drawingml/2006/main" noChangeAspect="1"/>
             </wp:cNvGraphicFramePr>
@@ -2088,7 +2097,7 @@
                   <pic:spPr>
                     <a:xfrm>
                       <a:off x="0" y="0"/>
-                      <a:ext cx="5612130" cy="1767205"/>
+                      <a:ext cx="5612130" cy="1433830"/>
                     </a:xfrm>
                     <a:prstGeom prst="rect">
                       <a:avLst/>
@@ -2107,54 +2116,11 @@
           <w:rFonts w:cstheme="minorHAnsi"/>
         </w:rPr>
       </w:pPr>
-    </w:p>
-    <w:p>
-      <w:pPr>
-        <w:rPr>
-          <w:rFonts w:cstheme="minorHAnsi"/>
-        </w:rPr>
-      </w:pPr>
-    </w:p>
-    <w:p>
-      <w:pPr>
-        <w:rPr>
-          <w:rFonts w:cstheme="minorHAnsi"/>
-        </w:rPr>
-      </w:pPr>
-    </w:p>
-    <w:p>
-      <w:pPr>
-        <w:rPr>
-          <w:rFonts w:cstheme="minorHAnsi"/>
-        </w:rPr>
-      </w:pPr>
-    </w:p>
-    <w:p>
-      <w:pPr>
-        <w:rPr>
-          <w:rFonts w:cstheme="minorHAnsi"/>
-        </w:rPr>
-      </w:pPr>
-    </w:p>
-    <w:p>
-      <w:pPr>
-        <w:rPr>
-          <w:rFonts w:cstheme="minorHAnsi"/>
-        </w:rPr>
-      </w:pPr>
-    </w:p>
-    <w:p>
-      <w:pPr>
-        <w:rPr>
-          <w:rFonts w:cstheme="minorHAnsi"/>
-        </w:rPr>
-      </w:pPr>
-      <w:r>
-        <w:rPr>
-          <w:rFonts w:cstheme="minorHAnsi"/>
-        </w:rPr>
-        <w:lastRenderedPageBreak/>
-        <w:t>Creamos los test para Loan:</w:t>
+      <w:r>
+        <w:rPr>
+          <w:rFonts w:cstheme="minorHAnsi"/>
+        </w:rPr>
+        <w:t>Resultados de las pruebas:</w:t>
       </w:r>
     </w:p>
     <w:p>
@@ -2169,10 +2135,10 @@
           <w:noProof/>
         </w:rPr>
         <w:drawing>
-          <wp:inline distT="0" distB="0" distL="0" distR="0" wp14:anchorId="41BE4576" wp14:editId="1DD47829">
-            <wp:extent cx="5547360" cy="4536181"/>
-            <wp:effectExtent l="0" t="0" r="0" b="0"/>
-            <wp:docPr id="19" name="Imagen 19"/>
+          <wp:inline distT="0" distB="0" distL="0" distR="0" wp14:anchorId="4AA08817" wp14:editId="675F79F5">
+            <wp:extent cx="5612130" cy="1767205"/>
+            <wp:effectExtent l="0" t="0" r="7620" b="4445"/>
+            <wp:docPr id="18" name="Imagen 18"/>
             <wp:cNvGraphicFramePr>
               <a:graphicFrameLocks xmlns:a="http://schemas.openxmlformats.org/drawingml/2006/main" noChangeAspect="1"/>
             </wp:cNvGraphicFramePr>
@@ -2192,7 +2158,7 @@
                   <pic:spPr>
                     <a:xfrm>
                       <a:off x="0" y="0"/>
-                      <a:ext cx="5559752" cy="4546314"/>
+                      <a:ext cx="5612130" cy="1767205"/>
                     </a:xfrm>
                     <a:prstGeom prst="rect">
                       <a:avLst/>
@@ -2211,39 +2177,68 @@
           <w:rFonts w:cstheme="minorHAnsi"/>
         </w:rPr>
       </w:pPr>
-      <w:r>
-        <w:rPr>
-          <w:rFonts w:cstheme="minorHAnsi"/>
-        </w:rPr>
-        <w:t xml:space="preserve">Ante de </w:t>
-      </w:r>
-      <w:proofErr w:type="spellStart"/>
-      <w:r>
-        <w:rPr>
-          <w:rFonts w:cstheme="minorHAnsi"/>
-        </w:rPr>
-        <w:t>implementr</w:t>
-      </w:r>
-      <w:proofErr w:type="spellEnd"/>
-      <w:r>
-        <w:rPr>
-          <w:rFonts w:cstheme="minorHAnsi"/>
-        </w:rPr>
-        <w:t xml:space="preserve"> el </w:t>
-      </w:r>
-      <w:proofErr w:type="spellStart"/>
-      <w:r>
-        <w:rPr>
-          <w:rFonts w:cstheme="minorHAnsi"/>
-        </w:rPr>
-        <w:t>metodo</w:t>
-      </w:r>
-      <w:proofErr w:type="spellEnd"/>
-      <w:r>
-        <w:rPr>
-          <w:rFonts w:cstheme="minorHAnsi"/>
-        </w:rPr>
-        <w:t xml:space="preserve">: </w:t>
+    </w:p>
+    <w:p>
+      <w:pPr>
+        <w:rPr>
+          <w:rFonts w:cstheme="minorHAnsi"/>
+        </w:rPr>
+      </w:pPr>
+    </w:p>
+    <w:p>
+      <w:pPr>
+        <w:rPr>
+          <w:rFonts w:cstheme="minorHAnsi"/>
+        </w:rPr>
+      </w:pPr>
+    </w:p>
+    <w:p>
+      <w:pPr>
+        <w:rPr>
+          <w:rFonts w:cstheme="minorHAnsi"/>
+        </w:rPr>
+      </w:pPr>
+    </w:p>
+    <w:p>
+      <w:pPr>
+        <w:rPr>
+          <w:rFonts w:cstheme="minorHAnsi"/>
+        </w:rPr>
+      </w:pPr>
+    </w:p>
+    <w:p>
+      <w:pPr>
+        <w:rPr>
+          <w:rFonts w:cstheme="minorHAnsi"/>
+        </w:rPr>
+      </w:pPr>
+    </w:p>
+    <w:p>
+      <w:pPr>
+        <w:rPr>
+          <w:rFonts w:cstheme="minorHAnsi"/>
+        </w:rPr>
+      </w:pPr>
+      <w:r>
+        <w:rPr>
+          <w:rFonts w:cstheme="minorHAnsi"/>
+        </w:rPr>
+        <w:lastRenderedPageBreak/>
+        <w:t xml:space="preserve">Creamos </w:t>
+      </w:r>
+      <w:proofErr w:type="gramStart"/>
+      <w:r>
+        <w:rPr>
+          <w:rFonts w:cstheme="minorHAnsi"/>
+        </w:rPr>
+        <w:t>los test</w:t>
+      </w:r>
+      <w:proofErr w:type="gramEnd"/>
+      <w:r>
+        <w:rPr>
+          <w:rFonts w:cstheme="minorHAnsi"/>
+        </w:rPr>
+        <w:t xml:space="preserve"> para Loan:</w:t>
       </w:r>
     </w:p>
     <w:p>
@@ -2258,10 +2253,10 @@
           <w:noProof/>
         </w:rPr>
         <w:drawing>
-          <wp:inline distT="0" distB="0" distL="0" distR="0" wp14:anchorId="698BF028" wp14:editId="4A747C68">
-            <wp:extent cx="5612130" cy="1873250"/>
-            <wp:effectExtent l="0" t="0" r="7620" b="0"/>
-            <wp:docPr id="14" name="Imagen 14"/>
+          <wp:inline distT="0" distB="0" distL="0" distR="0" wp14:anchorId="41BE4576" wp14:editId="1DD47829">
+            <wp:extent cx="5547360" cy="4536181"/>
+            <wp:effectExtent l="0" t="0" r="0" b="0"/>
+            <wp:docPr id="19" name="Imagen 19"/>
             <wp:cNvGraphicFramePr>
               <a:graphicFrameLocks xmlns:a="http://schemas.openxmlformats.org/drawingml/2006/main" noChangeAspect="1"/>
             </wp:cNvGraphicFramePr>
@@ -2281,7 +2276,7 @@
                   <pic:spPr>
                     <a:xfrm>
                       <a:off x="0" y="0"/>
-                      <a:ext cx="5612130" cy="1873250"/>
+                      <a:ext cx="5559752" cy="4546314"/>
                     </a:xfrm>
                     <a:prstGeom prst="rect">
                       <a:avLst/>
@@ -2300,40 +2295,25 @@
           <w:rFonts w:cstheme="minorHAnsi"/>
         </w:rPr>
       </w:pPr>
-    </w:p>
-    <w:p>
-      <w:pPr>
-        <w:rPr>
-          <w:rFonts w:cstheme="minorHAnsi"/>
-        </w:rPr>
-      </w:pPr>
-    </w:p>
-    <w:p>
-      <w:pPr>
-        <w:rPr>
-          <w:rFonts w:cstheme="minorHAnsi"/>
-        </w:rPr>
-      </w:pPr>
-    </w:p>
-    <w:p>
-      <w:pPr>
-        <w:rPr>
-          <w:rFonts w:cstheme="minorHAnsi"/>
-        </w:rPr>
-      </w:pPr>
-    </w:p>
-    <w:p>
-      <w:pPr>
-        <w:rPr>
-          <w:rFonts w:cstheme="minorHAnsi"/>
-        </w:rPr>
-      </w:pPr>
-      <w:r>
-        <w:rPr>
-          <w:rFonts w:cstheme="minorHAnsi"/>
-        </w:rPr>
-        <w:lastRenderedPageBreak/>
-        <w:t xml:space="preserve">Implementamos el </w:t>
+      <w:r>
+        <w:rPr>
+          <w:rFonts w:cstheme="minorHAnsi"/>
+        </w:rPr>
+        <w:t xml:space="preserve">Ante de </w:t>
+      </w:r>
+      <w:proofErr w:type="spellStart"/>
+      <w:r>
+        <w:rPr>
+          <w:rFonts w:cstheme="minorHAnsi"/>
+        </w:rPr>
+        <w:t>implementr</w:t>
+      </w:r>
+      <w:proofErr w:type="spellEnd"/>
+      <w:r>
+        <w:rPr>
+          <w:rFonts w:cstheme="minorHAnsi"/>
+        </w:rPr>
+        <w:t xml:space="preserve"> el </w:t>
       </w:r>
       <w:proofErr w:type="spellStart"/>
       <w:r>
@@ -2362,10 +2342,10 @@
           <w:noProof/>
         </w:rPr>
         <w:drawing>
-          <wp:inline distT="0" distB="0" distL="0" distR="0" wp14:anchorId="365418CB" wp14:editId="7D895422">
-            <wp:extent cx="5612130" cy="2891790"/>
-            <wp:effectExtent l="0" t="0" r="7620" b="3810"/>
-            <wp:docPr id="20" name="Imagen 20"/>
+          <wp:inline distT="0" distB="0" distL="0" distR="0" wp14:anchorId="698BF028" wp14:editId="4A747C68">
+            <wp:extent cx="5612130" cy="1873250"/>
+            <wp:effectExtent l="0" t="0" r="7620" b="0"/>
+            <wp:docPr id="14" name="Imagen 14"/>
             <wp:cNvGraphicFramePr>
               <a:graphicFrameLocks xmlns:a="http://schemas.openxmlformats.org/drawingml/2006/main" noChangeAspect="1"/>
             </wp:cNvGraphicFramePr>
@@ -2385,7 +2365,7 @@
                   <pic:spPr>
                     <a:xfrm>
                       <a:off x="0" y="0"/>
-                      <a:ext cx="5612130" cy="2891790"/>
+                      <a:ext cx="5612130" cy="1873250"/>
                     </a:xfrm>
                     <a:prstGeom prst="rect">
                       <a:avLst/>
@@ -2411,11 +2391,47 @@
           <w:rFonts w:cstheme="minorHAnsi"/>
         </w:rPr>
       </w:pPr>
-      <w:r>
-        <w:rPr>
-          <w:rFonts w:cstheme="minorHAnsi"/>
-        </w:rPr>
-        <w:t>Resultados de las pruebas:</w:t>
+    </w:p>
+    <w:p>
+      <w:pPr>
+        <w:rPr>
+          <w:rFonts w:cstheme="minorHAnsi"/>
+        </w:rPr>
+      </w:pPr>
+    </w:p>
+    <w:p>
+      <w:pPr>
+        <w:rPr>
+          <w:rFonts w:cstheme="minorHAnsi"/>
+        </w:rPr>
+      </w:pPr>
+    </w:p>
+    <w:p>
+      <w:pPr>
+        <w:rPr>
+          <w:rFonts w:cstheme="minorHAnsi"/>
+        </w:rPr>
+      </w:pPr>
+      <w:r>
+        <w:rPr>
+          <w:rFonts w:cstheme="minorHAnsi"/>
+        </w:rPr>
+        <w:lastRenderedPageBreak/>
+        <w:t xml:space="preserve">Implementamos el </w:t>
+      </w:r>
+      <w:proofErr w:type="spellStart"/>
+      <w:r>
+        <w:rPr>
+          <w:rFonts w:cstheme="minorHAnsi"/>
+        </w:rPr>
+        <w:t>metodo</w:t>
+      </w:r>
+      <w:proofErr w:type="spellEnd"/>
+      <w:r>
+        <w:rPr>
+          <w:rFonts w:cstheme="minorHAnsi"/>
+        </w:rPr>
+        <w:t xml:space="preserve">: </w:t>
       </w:r>
     </w:p>
     <w:p>
@@ -2430,10 +2446,10 @@
           <w:noProof/>
         </w:rPr>
         <w:drawing>
-          <wp:inline distT="0" distB="0" distL="0" distR="0" wp14:anchorId="799CB8B3" wp14:editId="6BEE635B">
-            <wp:extent cx="5612130" cy="1193800"/>
-            <wp:effectExtent l="0" t="0" r="7620" b="6350"/>
-            <wp:docPr id="21" name="Imagen 21"/>
+          <wp:inline distT="0" distB="0" distL="0" distR="0" wp14:anchorId="365418CB" wp14:editId="7D895422">
+            <wp:extent cx="5612130" cy="2891790"/>
+            <wp:effectExtent l="0" t="0" r="7620" b="3810"/>
+            <wp:docPr id="20" name="Imagen 20"/>
             <wp:cNvGraphicFramePr>
               <a:graphicFrameLocks xmlns:a="http://schemas.openxmlformats.org/drawingml/2006/main" noChangeAspect="1"/>
             </wp:cNvGraphicFramePr>
@@ -2453,6 +2469,74 @@
                   <pic:spPr>
                     <a:xfrm>
                       <a:off x="0" y="0"/>
+                      <a:ext cx="5612130" cy="2891790"/>
+                    </a:xfrm>
+                    <a:prstGeom prst="rect">
+                      <a:avLst/>
+                    </a:prstGeom>
+                  </pic:spPr>
+                </pic:pic>
+              </a:graphicData>
+            </a:graphic>
+          </wp:inline>
+        </w:drawing>
+      </w:r>
+    </w:p>
+    <w:p>
+      <w:pPr>
+        <w:rPr>
+          <w:rFonts w:cstheme="minorHAnsi"/>
+        </w:rPr>
+      </w:pPr>
+    </w:p>
+    <w:p>
+      <w:pPr>
+        <w:rPr>
+          <w:rFonts w:cstheme="minorHAnsi"/>
+        </w:rPr>
+      </w:pPr>
+      <w:r>
+        <w:rPr>
+          <w:rFonts w:cstheme="minorHAnsi"/>
+        </w:rPr>
+        <w:t>Resultados de las pruebas:</w:t>
+      </w:r>
+    </w:p>
+    <w:p>
+      <w:pPr>
+        <w:rPr>
+          <w:rFonts w:cstheme="minorHAnsi"/>
+        </w:rPr>
+      </w:pPr>
+      <w:r>
+        <w:rPr>
+          <w:rFonts w:cstheme="minorHAnsi"/>
+          <w:noProof/>
+        </w:rPr>
+        <w:drawing>
+          <wp:inline distT="0" distB="0" distL="0" distR="0" wp14:anchorId="799CB8B3" wp14:editId="6BEE635B">
+            <wp:extent cx="5612130" cy="1193800"/>
+            <wp:effectExtent l="0" t="0" r="7620" b="6350"/>
+            <wp:docPr id="21" name="Imagen 21"/>
+            <wp:cNvGraphicFramePr>
+              <a:graphicFrameLocks xmlns:a="http://schemas.openxmlformats.org/drawingml/2006/main" noChangeAspect="1"/>
+            </wp:cNvGraphicFramePr>
+            <a:graphic xmlns:a="http://schemas.openxmlformats.org/drawingml/2006/main">
+              <a:graphicData uri="http://schemas.openxmlformats.org/drawingml/2006/picture">
+                <pic:pic xmlns:pic="http://schemas.openxmlformats.org/drawingml/2006/picture">
+                  <pic:nvPicPr>
+                    <pic:cNvPr id="1" name=""/>
+                    <pic:cNvPicPr/>
+                  </pic:nvPicPr>
+                  <pic:blipFill>
+                    <a:blip r:embed="rId23"/>
+                    <a:stretch>
+                      <a:fillRect/>
+                    </a:stretch>
+                  </pic:blipFill>
+                  <pic:spPr>
+                    <a:xfrm>
+                      <a:off x="0" y="0"/>
                       <a:ext cx="5612130" cy="1193800"/>
                     </a:xfrm>
                     <a:prstGeom prst="rect">
@@ -2554,7 +2638,21 @@
           <w:rFonts w:cstheme="minorHAnsi"/>
         </w:rPr>
         <w:lastRenderedPageBreak/>
-        <w:t xml:space="preserve">Creamos los test para </w:t>
+        <w:t xml:space="preserve">Creamos </w:t>
+      </w:r>
+      <w:proofErr w:type="gramStart"/>
+      <w:r>
+        <w:rPr>
+          <w:rFonts w:cstheme="minorHAnsi"/>
+        </w:rPr>
+        <w:t>los test</w:t>
+      </w:r>
+      <w:proofErr w:type="gramEnd"/>
+      <w:r>
+        <w:rPr>
+          <w:rFonts w:cstheme="minorHAnsi"/>
+        </w:rPr>
+        <w:t xml:space="preserve"> para </w:t>
       </w:r>
       <w:proofErr w:type="spellStart"/>
       <w:r>
@@ -2574,6 +2672,7 @@
       <w:r>
         <w:rPr>
           <w:rFonts w:cstheme="minorHAnsi"/>
+          <w:noProof/>
         </w:rPr>
         <w:drawing>
           <wp:inline distT="0" distB="0" distL="0" distR="0" wp14:anchorId="482BE333" wp14:editId="3CBDD6D4">
@@ -2591,7 +2690,7 @@
                     <pic:cNvPicPr/>
                   </pic:nvPicPr>
                   <pic:blipFill>
-                    <a:blip r:embed="rId23"/>
+                    <a:blip r:embed="rId24"/>
                     <a:stretch>
                       <a:fillRect/>
                     </a:stretch>
@@ -2634,6 +2733,7 @@
       <w:r>
         <w:rPr>
           <w:rFonts w:cstheme="minorHAnsi"/>
+          <w:noProof/>
         </w:rPr>
         <w:drawing>
           <wp:inline distT="0" distB="0" distL="0" distR="0" wp14:anchorId="137F4AC9" wp14:editId="5F4BE650">
@@ -2651,7 +2751,7 @@
                     <pic:cNvPicPr/>
                   </pic:nvPicPr>
                   <pic:blipFill>
-                    <a:blip r:embed="rId24"/>
+                    <a:blip r:embed="rId25"/>
                     <a:stretch>
                       <a:fillRect/>
                     </a:stretch>
@@ -2694,6 +2794,7 @@
       <w:r>
         <w:rPr>
           <w:rFonts w:cstheme="minorHAnsi"/>
+          <w:noProof/>
         </w:rPr>
         <w:lastRenderedPageBreak/>
         <w:drawing>
@@ -2712,7 +2813,7 @@
                     <pic:cNvPicPr/>
                   </pic:nvPicPr>
                   <pic:blipFill>
-                    <a:blip r:embed="rId25"/>
+                    <a:blip r:embed="rId26"/>
                     <a:stretch>
                       <a:fillRect/>
                     </a:stretch>
@@ -2755,6 +2856,7 @@
       <w:r>
         <w:rPr>
           <w:rFonts w:cstheme="minorHAnsi"/>
+          <w:noProof/>
         </w:rPr>
         <w:drawing>
           <wp:inline distT="0" distB="0" distL="0" distR="0" wp14:anchorId="28A578DF" wp14:editId="71F2A7CB">
@@ -2772,7 +2874,7 @@
                     <pic:cNvPicPr/>
                   </pic:nvPicPr>
                   <pic:blipFill>
-                    <a:blip r:embed="rId26"/>
+                    <a:blip r:embed="rId27"/>
                     <a:stretch>
                       <a:fillRect/>
                     </a:stretch>
@@ -2822,18 +2924,33 @@
         <w:rPr>
           <w:rFonts w:cstheme="minorHAnsi"/>
         </w:rPr>
-        <w:t>Ahora al compilar el proyecto en la carpeta target se debe crear una carpeta con el nombre site la cual tiene un index.html, al abrir dicho archivo se debe ver la cobertura total y de cada una de las clases, el objetivo es tener la cobertura superior al 80%.</w:t>
-      </w:r>
-    </w:p>
-    <w:p>
-      <w:pPr>
-        <w:rPr>
-          <w:rFonts w:cstheme="minorHAnsi"/>
-        </w:rPr>
-      </w:pPr>
-      <w:r>
-        <w:rPr>
-          <w:rFonts w:cstheme="minorHAnsi"/>
+        <w:t>Ahora al compilar el proyecto en la carpeta </w:t>
+      </w:r>
+      <w:proofErr w:type="gramStart"/>
+      <w:r>
+        <w:rPr>
+          <w:rFonts w:cstheme="minorHAnsi"/>
+        </w:rPr>
+        <w:t>target</w:t>
+      </w:r>
+      <w:proofErr w:type="gramEnd"/>
+      <w:r>
+        <w:rPr>
+          <w:rFonts w:cstheme="minorHAnsi"/>
+        </w:rPr>
+        <w:t> se debe crear una carpeta con el nombre site la cual tiene un index.html, al abrir dicho archivo se debe ver la cobertura total y de cada una de las clases, el objetivo es tener la cobertura superior al 80%.</w:t>
+      </w:r>
+    </w:p>
+    <w:p>
+      <w:pPr>
+        <w:rPr>
+          <w:rFonts w:cstheme="minorHAnsi"/>
+        </w:rPr>
+      </w:pPr>
+      <w:r>
+        <w:rPr>
+          <w:rFonts w:cstheme="minorHAnsi"/>
+          <w:noProof/>
         </w:rPr>
         <w:drawing>
           <wp:inline distT="0" distB="0" distL="0" distR="0" wp14:anchorId="7A580C12" wp14:editId="2C2998EE">
@@ -2851,7 +2968,7 @@
                     <pic:cNvPicPr/>
                   </pic:nvPicPr>
                   <pic:blipFill>
-                    <a:blip r:embed="rId27"/>
+                    <a:blip r:embed="rId28"/>
                     <a:stretch>
                       <a:fillRect/>
                     </a:stretch>
@@ -2882,7 +2999,21 @@
         <w:rPr>
           <w:rFonts w:cstheme="minorHAnsi"/>
         </w:rPr>
-        <w:t xml:space="preserve">Explore los links del reporte en el cual le muestra que partes del código tienen prueba y </w:t>
+        <w:t xml:space="preserve">Explore los </w:t>
+      </w:r>
+      <w:proofErr w:type="gramStart"/>
+      <w:r>
+        <w:rPr>
+          <w:rFonts w:cstheme="minorHAnsi"/>
+        </w:rPr>
+        <w:t>links</w:t>
+      </w:r>
+      <w:proofErr w:type="gramEnd"/>
+      <w:r>
+        <w:rPr>
+          <w:rFonts w:cstheme="minorHAnsi"/>
+        </w:rPr>
+        <w:t xml:space="preserve"> del reporte en el cual le muestra que partes del código tienen prueba y </w:t>
       </w:r>
       <w:proofErr w:type="spellStart"/>
       <w:r>
@@ -2938,7 +3069,576 @@
         <w:rPr>
           <w:rFonts w:cstheme="minorHAnsi"/>
         </w:rPr>
-        <w:t xml:space="preserve"> por lo tanto en si el código si tiene los test pertinentes </w:t>
+        <w:t xml:space="preserve"> por lo tanto en si el código si tiene </w:t>
+      </w:r>
+      <w:proofErr w:type="gramStart"/>
+      <w:r>
+        <w:rPr>
+          <w:rFonts w:cstheme="minorHAnsi"/>
+        </w:rPr>
+        <w:t>los test</w:t>
+      </w:r>
+      <w:proofErr w:type="gramEnd"/>
+      <w:r>
+        <w:rPr>
+          <w:rFonts w:cstheme="minorHAnsi"/>
+        </w:rPr>
+        <w:t xml:space="preserve"> pertinentes </w:t>
+      </w:r>
+    </w:p>
+    <w:p>
+      <w:pPr>
+        <w:rPr>
+          <w:rFonts w:cstheme="minorHAnsi"/>
+          <w:b/>
+          <w:bCs/>
+          <w:lang w:val="es-CO"/>
+        </w:rPr>
+      </w:pPr>
+      <w:r>
+        <w:rPr>
+          <w:rFonts w:cstheme="minorHAnsi"/>
+          <w:b/>
+          <w:bCs/>
+          <w:lang w:val="es-CO"/>
+        </w:rPr>
+        <w:t>SONARQUBE</w:t>
+      </w:r>
+    </w:p>
+    <w:p>
+      <w:pPr>
+        <w:rPr>
+          <w:rFonts w:cstheme="minorHAnsi"/>
+        </w:rPr>
+      </w:pPr>
+    </w:p>
+    <w:p>
+      <w:pPr>
+        <w:rPr>
+          <w:rFonts w:cstheme="minorHAnsi"/>
+        </w:rPr>
+      </w:pPr>
+      <w:r>
+        <w:rPr>
+          <w:rFonts w:cstheme="minorHAnsi"/>
+          <w:noProof/>
+        </w:rPr>
+        <w:drawing>
+          <wp:inline distT="0" distB="0" distL="0" distR="0" wp14:anchorId="0EC1CF66" wp14:editId="5BC8F8A1">
+            <wp:extent cx="5612130" cy="2156460"/>
+            <wp:effectExtent l="0" t="0" r="7620" b="0"/>
+            <wp:docPr id="165622555" name="Imagen 1" descr="Texto&#10;&#10;Descripción generada automáticamente"/>
+            <wp:cNvGraphicFramePr>
+              <a:graphicFrameLocks xmlns:a="http://schemas.openxmlformats.org/drawingml/2006/main" noChangeAspect="1"/>
+            </wp:cNvGraphicFramePr>
+            <a:graphic xmlns:a="http://schemas.openxmlformats.org/drawingml/2006/main">
+              <a:graphicData uri="http://schemas.openxmlformats.org/drawingml/2006/picture">
+                <pic:pic xmlns:pic="http://schemas.openxmlformats.org/drawingml/2006/picture">
+                  <pic:nvPicPr>
+                    <pic:cNvPr id="165622555" name="Imagen 1" descr="Texto&#10;&#10;Descripción generada automáticamente"/>
+                    <pic:cNvPicPr/>
+                  </pic:nvPicPr>
+                  <pic:blipFill>
+                    <a:blip r:embed="rId29"/>
+                    <a:stretch>
+                      <a:fillRect/>
+                    </a:stretch>
+                  </pic:blipFill>
+                  <pic:spPr>
+                    <a:xfrm>
+                      <a:off x="0" y="0"/>
+                      <a:ext cx="5612130" cy="2156460"/>
+                    </a:xfrm>
+                    <a:prstGeom prst="rect">
+                      <a:avLst/>
+                    </a:prstGeom>
+                  </pic:spPr>
+                </pic:pic>
+              </a:graphicData>
+            </a:graphic>
+          </wp:inline>
+        </w:drawing>
+      </w:r>
+    </w:p>
+    <w:p>
+      <w:pPr>
+        <w:rPr>
+          <w:rFonts w:cstheme="minorHAnsi"/>
+        </w:rPr>
+      </w:pPr>
+      <w:r>
+        <w:rPr>
+          <w:rFonts w:cstheme="minorHAnsi"/>
+        </w:rPr>
+        <w:t xml:space="preserve">Tras la instalación de </w:t>
+      </w:r>
+      <w:proofErr w:type="spellStart"/>
+      <w:r>
+        <w:rPr>
+          <w:rFonts w:cstheme="minorHAnsi"/>
+        </w:rPr>
+        <w:t>sonarlit</w:t>
+      </w:r>
+      <w:proofErr w:type="spellEnd"/>
+      <w:r>
+        <w:rPr>
+          <w:rFonts w:cstheme="minorHAnsi"/>
+        </w:rPr>
+        <w:t xml:space="preserve"> genere el token y </w:t>
+      </w:r>
+      <w:proofErr w:type="spellStart"/>
+      <w:r>
+        <w:rPr>
+          <w:rFonts w:cstheme="minorHAnsi"/>
+        </w:rPr>
+        <w:t>linke</w:t>
+      </w:r>
+      <w:proofErr w:type="spellEnd"/>
+      <w:r>
+        <w:rPr>
+          <w:rFonts w:cstheme="minorHAnsi"/>
+        </w:rPr>
+        <w:t xml:space="preserve"> con el Ide</w:t>
+      </w:r>
+      <w:r>
+        <w:rPr>
+          <w:rFonts w:cstheme="minorHAnsi"/>
+        </w:rPr>
+        <w:br/>
+      </w:r>
+      <w:r>
+        <w:rPr>
+          <w:rFonts w:cstheme="minorHAnsi"/>
+          <w:noProof/>
+        </w:rPr>
+        <w:drawing>
+          <wp:inline distT="0" distB="0" distL="0" distR="0" wp14:anchorId="19AB1B01" wp14:editId="69273A90">
+            <wp:extent cx="5612130" cy="4469130"/>
+            <wp:effectExtent l="0" t="0" r="7620" b="7620"/>
+            <wp:docPr id="1050833149" name="Imagen 1" descr="Interfaz de usuario gráfica, Texto&#10;&#10;Descripción generada automáticamente"/>
+            <wp:cNvGraphicFramePr>
+              <a:graphicFrameLocks xmlns:a="http://schemas.openxmlformats.org/drawingml/2006/main" noChangeAspect="1"/>
+            </wp:cNvGraphicFramePr>
+            <a:graphic xmlns:a="http://schemas.openxmlformats.org/drawingml/2006/main">
+              <a:graphicData uri="http://schemas.openxmlformats.org/drawingml/2006/picture">
+                <pic:pic xmlns:pic="http://schemas.openxmlformats.org/drawingml/2006/picture">
+                  <pic:nvPicPr>
+                    <pic:cNvPr id="1050833149" name="Imagen 1" descr="Interfaz de usuario gráfica, Texto&#10;&#10;Descripción generada automáticamente"/>
+                    <pic:cNvPicPr/>
+                  </pic:nvPicPr>
+                  <pic:blipFill>
+                    <a:blip r:embed="rId30"/>
+                    <a:stretch>
+                      <a:fillRect/>
+                    </a:stretch>
+                  </pic:blipFill>
+                  <pic:spPr>
+                    <a:xfrm>
+                      <a:off x="0" y="0"/>
+                      <a:ext cx="5612130" cy="4469130"/>
+                    </a:xfrm>
+                    <a:prstGeom prst="rect">
+                      <a:avLst/>
+                    </a:prstGeom>
+                  </pic:spPr>
+                </pic:pic>
+              </a:graphicData>
+            </a:graphic>
+          </wp:inline>
+        </w:drawing>
+      </w:r>
+    </w:p>
+    <w:p>
+      <w:pPr>
+        <w:rPr>
+          <w:rFonts w:cstheme="minorHAnsi"/>
+        </w:rPr>
+      </w:pPr>
+      <w:r>
+        <w:rPr>
+          <w:rFonts w:cstheme="minorHAnsi"/>
+        </w:rPr>
+        <w:lastRenderedPageBreak/>
+        <w:t xml:space="preserve">Tras esto realicé los cambios en el archivo </w:t>
+      </w:r>
+      <w:proofErr w:type="spellStart"/>
+      <w:r>
+        <w:rPr>
+          <w:rFonts w:cstheme="minorHAnsi"/>
+        </w:rPr>
+        <w:t>pom</w:t>
+      </w:r>
+      <w:proofErr w:type="spellEnd"/>
+      <w:r>
+        <w:rPr>
+          <w:rFonts w:cstheme="minorHAnsi"/>
+        </w:rPr>
+        <w:t xml:space="preserve"> con plugin y </w:t>
+      </w:r>
+      <w:proofErr w:type="spellStart"/>
+      <w:r>
+        <w:rPr>
+          <w:rFonts w:cstheme="minorHAnsi"/>
+        </w:rPr>
+        <w:t>properties</w:t>
+      </w:r>
+      <w:proofErr w:type="spellEnd"/>
+      <w:r>
+        <w:rPr>
+          <w:rFonts w:cstheme="minorHAnsi"/>
+        </w:rPr>
+        <w:t xml:space="preserve"> y volví a empaquetar el proyecto</w:t>
+      </w:r>
+    </w:p>
+    <w:p>
+      <w:pPr>
+        <w:rPr>
+          <w:rFonts w:cstheme="minorHAnsi"/>
+        </w:rPr>
+      </w:pPr>
+      <w:r>
+        <w:rPr>
+          <w:rFonts w:cstheme="minorHAnsi"/>
+          <w:noProof/>
+        </w:rPr>
+        <w:drawing>
+          <wp:inline distT="0" distB="0" distL="0" distR="0" wp14:anchorId="5693F3D7" wp14:editId="37D34F00">
+            <wp:extent cx="5612130" cy="2546350"/>
+            <wp:effectExtent l="0" t="0" r="7620" b="6350"/>
+            <wp:docPr id="1459293914" name="Imagen 1" descr="Texto&#10;&#10;Descripción generada automáticamente"/>
+            <wp:cNvGraphicFramePr>
+              <a:graphicFrameLocks xmlns:a="http://schemas.openxmlformats.org/drawingml/2006/main" noChangeAspect="1"/>
+            </wp:cNvGraphicFramePr>
+            <a:graphic xmlns:a="http://schemas.openxmlformats.org/drawingml/2006/main">
+              <a:graphicData uri="http://schemas.openxmlformats.org/drawingml/2006/picture">
+                <pic:pic xmlns:pic="http://schemas.openxmlformats.org/drawingml/2006/picture">
+                  <pic:nvPicPr>
+                    <pic:cNvPr id="1459293914" name="Imagen 1" descr="Texto&#10;&#10;Descripción generada automáticamente"/>
+                    <pic:cNvPicPr/>
+                  </pic:nvPicPr>
+                  <pic:blipFill>
+                    <a:blip r:embed="rId31"/>
+                    <a:stretch>
+                      <a:fillRect/>
+                    </a:stretch>
+                  </pic:blipFill>
+                  <pic:spPr>
+                    <a:xfrm>
+                      <a:off x="0" y="0"/>
+                      <a:ext cx="5612130" cy="2546350"/>
+                    </a:xfrm>
+                    <a:prstGeom prst="rect">
+                      <a:avLst/>
+                    </a:prstGeom>
+                  </pic:spPr>
+                </pic:pic>
+              </a:graphicData>
+            </a:graphic>
+          </wp:inline>
+        </w:drawing>
+      </w:r>
+    </w:p>
+    <w:p>
+      <w:pPr>
+        <w:rPr>
+          <w:rFonts w:cstheme="minorHAnsi"/>
+        </w:rPr>
+      </w:pPr>
+    </w:p>
+    <w:p>
+      <w:pPr>
+        <w:numPr>
+          <w:ilvl w:val="0"/>
+          <w:numId w:val="2"/>
+        </w:numPr>
+        <w:rPr>
+          <w:rFonts w:cstheme="minorHAnsi"/>
+          <w:lang w:val="es-CO"/>
+        </w:rPr>
+      </w:pPr>
+      <w:r>
+        <w:rPr>
+          <w:rFonts w:cstheme="minorHAnsi"/>
+          <w:lang w:val="es-CO"/>
+        </w:rPr>
+        <w:t>Construya el proyecto, genere el reporte de JACOCO y corrija el cubrimiento de las pruebas de unidad para que su proyecto se construya adecuadamente.</w:t>
+      </w:r>
+    </w:p>
+    <w:p>
+      <w:pPr>
+        <w:rPr>
+          <w:rFonts w:cstheme="minorHAnsi"/>
+        </w:rPr>
+      </w:pPr>
+      <w:r>
+        <w:rPr>
+          <w:rFonts w:cstheme="minorHAnsi"/>
+          <w:noProof/>
+        </w:rPr>
+        <w:drawing>
+          <wp:inline distT="0" distB="0" distL="0" distR="0" wp14:anchorId="6E7BB956" wp14:editId="00268DEC">
+            <wp:extent cx="5612130" cy="1613535"/>
+            <wp:effectExtent l="0" t="0" r="7620" b="5715"/>
+            <wp:docPr id="66842124" name="Imagen 1"/>
+            <wp:cNvGraphicFramePr>
+              <a:graphicFrameLocks xmlns:a="http://schemas.openxmlformats.org/drawingml/2006/main" noChangeAspect="1"/>
+            </wp:cNvGraphicFramePr>
+            <a:graphic xmlns:a="http://schemas.openxmlformats.org/drawingml/2006/main">
+              <a:graphicData uri="http://schemas.openxmlformats.org/drawingml/2006/picture">
+                <pic:pic xmlns:pic="http://schemas.openxmlformats.org/drawingml/2006/picture">
+                  <pic:nvPicPr>
+                    <pic:cNvPr id="66842124" name=""/>
+                    <pic:cNvPicPr/>
+                  </pic:nvPicPr>
+                  <pic:blipFill>
+                    <a:blip r:embed="rId32"/>
+                    <a:stretch>
+                      <a:fillRect/>
+                    </a:stretch>
+                  </pic:blipFill>
+                  <pic:spPr>
+                    <a:xfrm>
+                      <a:off x="0" y="0"/>
+                      <a:ext cx="5612130" cy="1613535"/>
+                    </a:xfrm>
+                    <a:prstGeom prst="rect">
+                      <a:avLst/>
+                    </a:prstGeom>
+                  </pic:spPr>
+                </pic:pic>
+              </a:graphicData>
+            </a:graphic>
+          </wp:inline>
+        </w:drawing>
+      </w:r>
+    </w:p>
+    <w:p>
+      <w:pPr>
+        <w:rPr>
+          <w:rFonts w:cstheme="minorHAnsi"/>
+        </w:rPr>
+      </w:pPr>
+      <w:r>
+        <w:rPr>
+          <w:rFonts w:cstheme="minorHAnsi"/>
+        </w:rPr>
+        <w:t xml:space="preserve">Las partes que no tienen cubrimiento son </w:t>
+      </w:r>
+      <w:proofErr w:type="spellStart"/>
+      <w:r>
+        <w:rPr>
+          <w:rFonts w:cstheme="minorHAnsi"/>
+        </w:rPr>
+        <w:t>getters</w:t>
+      </w:r>
+      <w:proofErr w:type="spellEnd"/>
+      <w:r>
+        <w:rPr>
+          <w:rFonts w:cstheme="minorHAnsi"/>
+        </w:rPr>
+        <w:t xml:space="preserve"> y </w:t>
+      </w:r>
+      <w:proofErr w:type="spellStart"/>
+      <w:r>
+        <w:rPr>
+          <w:rFonts w:cstheme="minorHAnsi"/>
+        </w:rPr>
+        <w:t>setters</w:t>
+      </w:r>
+      <w:proofErr w:type="spellEnd"/>
+      <w:r>
+        <w:rPr>
+          <w:rFonts w:cstheme="minorHAnsi"/>
+        </w:rPr>
+        <w:t xml:space="preserve"> y estos no se les hace prueba</w:t>
+      </w:r>
+    </w:p>
+    <w:p>
+      <w:pPr>
+        <w:rPr>
+          <w:rFonts w:cstheme="minorHAnsi"/>
+        </w:rPr>
+      </w:pPr>
+    </w:p>
+    <w:p>
+      <w:pPr>
+        <w:numPr>
+          <w:ilvl w:val="0"/>
+          <w:numId w:val="3"/>
+        </w:numPr>
+        <w:rPr>
+          <w:rFonts w:cstheme="minorHAnsi"/>
+          <w:lang w:val="es-CO"/>
+        </w:rPr>
+      </w:pPr>
+      <w:r>
+        <w:rPr>
+          <w:rFonts w:cstheme="minorHAnsi"/>
+          <w:lang w:val="es-CO"/>
+        </w:rPr>
+        <w:t>genere la integración con sonar </w:t>
+      </w:r>
+      <w:proofErr w:type="spellStart"/>
+      <w:r>
+        <w:rPr>
+          <w:rFonts w:cstheme="minorHAnsi"/>
+          <w:lang w:val="es-CO"/>
+        </w:rPr>
+        <w:t>mvn</w:t>
+      </w:r>
+      <w:proofErr w:type="spellEnd"/>
+      <w:r>
+        <w:rPr>
+          <w:rFonts w:cstheme="minorHAnsi"/>
+          <w:lang w:val="es-CO"/>
+        </w:rPr>
+        <w:t xml:space="preserve"> </w:t>
+      </w:r>
+      <w:proofErr w:type="spellStart"/>
+      <w:r>
+        <w:rPr>
+          <w:rFonts w:cstheme="minorHAnsi"/>
+          <w:lang w:val="es-CO"/>
+        </w:rPr>
+        <w:t>verify</w:t>
+      </w:r>
+      <w:proofErr w:type="spellEnd"/>
+      <w:r>
+        <w:rPr>
+          <w:rFonts w:cstheme="minorHAnsi"/>
+          <w:lang w:val="es-CO"/>
+        </w:rPr>
+        <w:t xml:space="preserve"> </w:t>
+      </w:r>
+      <w:proofErr w:type="spellStart"/>
+      <w:proofErr w:type="gramStart"/>
+      <w:r>
+        <w:rPr>
+          <w:rFonts w:cstheme="minorHAnsi"/>
+          <w:lang w:val="es-CO"/>
+        </w:rPr>
+        <w:t>sonar:sonar</w:t>
+      </w:r>
+      <w:proofErr w:type="spellEnd"/>
+      <w:proofErr w:type="gramEnd"/>
+      <w:r>
+        <w:rPr>
+          <w:rFonts w:cstheme="minorHAnsi"/>
+          <w:lang w:val="es-CO"/>
+        </w:rPr>
+        <w:t xml:space="preserve"> -D </w:t>
+      </w:r>
+      <w:proofErr w:type="spellStart"/>
+      <w:r>
+        <w:rPr>
+          <w:rFonts w:cstheme="minorHAnsi"/>
+          <w:lang w:val="es-CO"/>
+        </w:rPr>
+        <w:t>sonar.token</w:t>
+      </w:r>
+      <w:proofErr w:type="spellEnd"/>
+      <w:r>
+        <w:rPr>
+          <w:rFonts w:cstheme="minorHAnsi"/>
+          <w:lang w:val="es-CO"/>
+        </w:rPr>
+        <w:t>=[TOKEN_GENERADO]</w:t>
+      </w:r>
+    </w:p>
+    <w:p>
+      <w:pPr>
+        <w:rPr>
+          <w:rFonts w:cstheme="minorHAnsi"/>
+        </w:rPr>
+      </w:pPr>
+      <w:r>
+        <w:rPr>
+          <w:noProof/>
+        </w:rPr>
+        <w:lastRenderedPageBreak/>
+        <w:drawing>
+          <wp:inline distT="0" distB="0" distL="0" distR="0" wp14:anchorId="0D27D16C" wp14:editId="065A38DD">
+            <wp:extent cx="5612130" cy="3115945"/>
+            <wp:effectExtent l="0" t="0" r="7620" b="8255"/>
+            <wp:docPr id="655293554" name="Imagen 1" descr="Texto&#10;&#10;Descripción generada automáticamente"/>
+            <wp:cNvGraphicFramePr>
+              <a:graphicFrameLocks xmlns:a="http://schemas.openxmlformats.org/drawingml/2006/main" noChangeAspect="1"/>
+            </wp:cNvGraphicFramePr>
+            <a:graphic xmlns:a="http://schemas.openxmlformats.org/drawingml/2006/main">
+              <a:graphicData uri="http://schemas.openxmlformats.org/drawingml/2006/picture">
+                <pic:pic xmlns:pic="http://schemas.openxmlformats.org/drawingml/2006/picture">
+                  <pic:nvPicPr>
+                    <pic:cNvPr id="655293554" name="Imagen 1" descr="Texto&#10;&#10;Descripción generada automáticamente"/>
+                    <pic:cNvPicPr/>
+                  </pic:nvPicPr>
+                  <pic:blipFill>
+                    <a:blip r:embed="rId33"/>
+                    <a:stretch>
+                      <a:fillRect/>
+                    </a:stretch>
+                  </pic:blipFill>
+                  <pic:spPr>
+                    <a:xfrm>
+                      <a:off x="0" y="0"/>
+                      <a:ext cx="5612130" cy="3115945"/>
+                    </a:xfrm>
+                    <a:prstGeom prst="rect">
+                      <a:avLst/>
+                    </a:prstGeom>
+                  </pic:spPr>
+                </pic:pic>
+              </a:graphicData>
+            </a:graphic>
+          </wp:inline>
+        </w:drawing>
+      </w:r>
+    </w:p>
+    <w:p>
+      <w:pPr>
+        <w:rPr>
+          <w:rFonts w:cstheme="minorHAnsi"/>
+        </w:rPr>
+      </w:pPr>
+      <w:r>
+        <w:rPr>
+          <w:rFonts w:cstheme="minorHAnsi"/>
+          <w:noProof/>
+        </w:rPr>
+        <w:drawing>
+          <wp:inline distT="0" distB="0" distL="0" distR="0" wp14:anchorId="33D9DD50" wp14:editId="2AA3252B">
+            <wp:extent cx="5612130" cy="1444625"/>
+            <wp:effectExtent l="0" t="0" r="7620" b="3175"/>
+            <wp:docPr id="1436662902" name="Imagen 1" descr="Texto&#10;&#10;Descripción generada automáticamente con confianza baja"/>
+            <wp:cNvGraphicFramePr>
+              <a:graphicFrameLocks xmlns:a="http://schemas.openxmlformats.org/drawingml/2006/main" noChangeAspect="1"/>
+            </wp:cNvGraphicFramePr>
+            <a:graphic xmlns:a="http://schemas.openxmlformats.org/drawingml/2006/main">
+              <a:graphicData uri="http://schemas.openxmlformats.org/drawingml/2006/picture">
+                <pic:pic xmlns:pic="http://schemas.openxmlformats.org/drawingml/2006/picture">
+                  <pic:nvPicPr>
+                    <pic:cNvPr id="1436662902" name="Imagen 1" descr="Texto&#10;&#10;Descripción generada automáticamente con confianza baja"/>
+                    <pic:cNvPicPr/>
+                  </pic:nvPicPr>
+                  <pic:blipFill>
+                    <a:blip r:embed="rId34"/>
+                    <a:stretch>
+                      <a:fillRect/>
+                    </a:stretch>
+                  </pic:blipFill>
+                  <pic:spPr>
+                    <a:xfrm>
+                      <a:off x="0" y="0"/>
+                      <a:ext cx="5612130" cy="1444625"/>
+                    </a:xfrm>
+                    <a:prstGeom prst="rect">
+                      <a:avLst/>
+                    </a:prstGeom>
+                  </pic:spPr>
+                </pic:pic>
+              </a:graphicData>
+            </a:graphic>
+          </wp:inline>
+        </w:drawing>
       </w:r>
     </w:p>
     <w:sectPr>
@@ -2949,6 +3649,467 @@
     </w:sectPr>
   </w:body>
 </w:document>
+</file>
+
+<file path=word/numbering.xml><?xml version="1.0" encoding="utf-8"?>
+<w:numbering xmlns:wpc="http://schemas.microsoft.com/office/word/2010/wordprocessingCanvas" xmlns:cx="http://schemas.microsoft.com/office/drawing/2014/chartex" xmlns:cx1="http://schemas.microsoft.com/office/drawing/2015/9/8/chartex" xmlns:cx2="http://schemas.microsoft.com/office/drawing/2015/10/21/chartex" xmlns:cx3="http://schemas.microsoft.com/office/drawing/2016/5/9/chartex" xmlns:cx4="http://schemas.microsoft.com/office/drawing/2016/5/10/chartex" xmlns:cx5="http://schemas.microsoft.com/office/drawing/2016/5/11/chartex" xmlns:cx6="http://schemas.microsoft.com/office/drawing/2016/5/12/chartex" xmlns:cx7="http://schemas.microsoft.com/office/drawing/2016/5/13/chartex" xmlns:cx8="http://schemas.microsoft.com/office/drawing/2016/5/14/chartex" xmlns:mc="http://schemas.openxmlformats.org/markup-compatibility/2006" xmlns:aink="http://schemas.microsoft.com/office/drawing/2016/ink" xmlns:am3d="http://schemas.microsoft.com/office/drawing/2017/model3d" xmlns:o="urn:schemas-microsoft-com:office:office" xmlns:oel="http://schemas.microsoft.com/office/2019/extlst" xmlns:r="http://schemas.openxmlformats.org/officeDocument/2006/relationships" xmlns:m="http://schemas.openxmlformats.org/officeDocument/2006/math" xmlns:v="urn:schemas-microsoft-com:vml" xmlns:wp14="http://schemas.microsoft.com/office/word/2010/wordprocessingDrawing" xmlns:wp="http://schemas.openxmlformats.org/drawingml/2006/wordprocessingDrawing" xmlns:w10="urn:schemas-microsoft-com:office:word" xmlns:w="http://schemas.openxmlformats.org/wordprocessingml/2006/main" xmlns:w14="http://schemas.microsoft.com/office/word/2010/wordml" xmlns:w15="http://schemas.microsoft.com/office/word/2012/wordml" xmlns:w16cex="http://schemas.microsoft.com/office/word/2018/wordml/cex" xmlns:w16cid="http://schemas.microsoft.com/office/word/2016/wordml/cid" xmlns:w16="http://schemas.microsoft.com/office/word/2018/wordml" xmlns:w16du="http://schemas.microsoft.com/office/word/2023/wordml/word16du" xmlns:w16sdtdh="http://schemas.microsoft.com/office/word/2020/wordml/sdtdatahash" xmlns:w16se="http://schemas.microsoft.com/office/word/2015/wordml/symex" xmlns:wpg="http://schemas.microsoft.com/office/word/2010/wordprocessingGroup" xmlns:wpi="http://schemas.microsoft.com/office/word/2010/wordprocessingInk" xmlns:wne="http://schemas.microsoft.com/office/word/2006/wordml" xmlns:wps="http://schemas.microsoft.com/office/word/2010/wordprocessingShape" mc:Ignorable="w14 w15 w16se w16cid w16 w16cex w16sdtdh w16du wp14">
+  <w:abstractNum w:abstractNumId="0" w15:restartNumberingAfterBreak="0">
+    <w:nsid w:val="0E6316D7"/>
+    <w:multiLevelType w:val="multilevel"/>
+    <w:tmpl w:val="F9B2CBFC"/>
+    <w:lvl w:ilvl="0">
+      <w:start w:val="1"/>
+      <w:numFmt w:val="bullet"/>
+      <w:lvlText w:val=""/>
+      <w:lvlJc w:val="left"/>
+      <w:pPr>
+        <w:tabs>
+          <w:tab w:val="num" w:pos="720"/>
+        </w:tabs>
+        <w:ind w:left="720" w:hanging="360"/>
+      </w:pPr>
+      <w:rPr>
+        <w:rFonts w:ascii="Symbol" w:hAnsi="Symbol" w:hint="default"/>
+        <w:sz w:val="20"/>
+      </w:rPr>
+    </w:lvl>
+    <w:lvl w:ilvl="1" w:tentative="1">
+      <w:start w:val="1"/>
+      <w:numFmt w:val="bullet"/>
+      <w:lvlText w:val="o"/>
+      <w:lvlJc w:val="left"/>
+      <w:pPr>
+        <w:tabs>
+          <w:tab w:val="num" w:pos="1440"/>
+        </w:tabs>
+        <w:ind w:left="1440" w:hanging="360"/>
+      </w:pPr>
+      <w:rPr>
+        <w:rFonts w:ascii="Courier New" w:hAnsi="Courier New" w:hint="default"/>
+        <w:sz w:val="20"/>
+      </w:rPr>
+    </w:lvl>
+    <w:lvl w:ilvl="2" w:tentative="1">
+      <w:start w:val="1"/>
+      <w:numFmt w:val="bullet"/>
+      <w:lvlText w:val=""/>
+      <w:lvlJc w:val="left"/>
+      <w:pPr>
+        <w:tabs>
+          <w:tab w:val="num" w:pos="2160"/>
+        </w:tabs>
+        <w:ind w:left="2160" w:hanging="360"/>
+      </w:pPr>
+      <w:rPr>
+        <w:rFonts w:ascii="Wingdings" w:hAnsi="Wingdings" w:hint="default"/>
+        <w:sz w:val="20"/>
+      </w:rPr>
+    </w:lvl>
+    <w:lvl w:ilvl="3" w:tentative="1">
+      <w:start w:val="1"/>
+      <w:numFmt w:val="bullet"/>
+      <w:lvlText w:val=""/>
+      <w:lvlJc w:val="left"/>
+      <w:pPr>
+        <w:tabs>
+          <w:tab w:val="num" w:pos="2880"/>
+        </w:tabs>
+        <w:ind w:left="2880" w:hanging="360"/>
+      </w:pPr>
+      <w:rPr>
+        <w:rFonts w:ascii="Wingdings" w:hAnsi="Wingdings" w:hint="default"/>
+        <w:sz w:val="20"/>
+      </w:rPr>
+    </w:lvl>
+    <w:lvl w:ilvl="4" w:tentative="1">
+      <w:start w:val="1"/>
+      <w:numFmt w:val="bullet"/>
+      <w:lvlText w:val=""/>
+      <w:lvlJc w:val="left"/>
+      <w:pPr>
+        <w:tabs>
+          <w:tab w:val="num" w:pos="3600"/>
+        </w:tabs>
+        <w:ind w:left="3600" w:hanging="360"/>
+      </w:pPr>
+      <w:rPr>
+        <w:rFonts w:ascii="Wingdings" w:hAnsi="Wingdings" w:hint="default"/>
+        <w:sz w:val="20"/>
+      </w:rPr>
+    </w:lvl>
+    <w:lvl w:ilvl="5" w:tentative="1">
+      <w:start w:val="1"/>
+      <w:numFmt w:val="bullet"/>
+      <w:lvlText w:val=""/>
+      <w:lvlJc w:val="left"/>
+      <w:pPr>
+        <w:tabs>
+          <w:tab w:val="num" w:pos="4320"/>
+        </w:tabs>
+        <w:ind w:left="4320" w:hanging="360"/>
+      </w:pPr>
+      <w:rPr>
+        <w:rFonts w:ascii="Wingdings" w:hAnsi="Wingdings" w:hint="default"/>
+        <w:sz w:val="20"/>
+      </w:rPr>
+    </w:lvl>
+    <w:lvl w:ilvl="6" w:tentative="1">
+      <w:start w:val="1"/>
+      <w:numFmt w:val="bullet"/>
+      <w:lvlText w:val=""/>
+      <w:lvlJc w:val="left"/>
+      <w:pPr>
+        <w:tabs>
+          <w:tab w:val="num" w:pos="5040"/>
+        </w:tabs>
+        <w:ind w:left="5040" w:hanging="360"/>
+      </w:pPr>
+      <w:rPr>
+        <w:rFonts w:ascii="Wingdings" w:hAnsi="Wingdings" w:hint="default"/>
+        <w:sz w:val="20"/>
+      </w:rPr>
+    </w:lvl>
+    <w:lvl w:ilvl="7" w:tentative="1">
+      <w:start w:val="1"/>
+      <w:numFmt w:val="bullet"/>
+      <w:lvlText w:val=""/>
+      <w:lvlJc w:val="left"/>
+      <w:pPr>
+        <w:tabs>
+          <w:tab w:val="num" w:pos="5760"/>
+        </w:tabs>
+        <w:ind w:left="5760" w:hanging="360"/>
+      </w:pPr>
+      <w:rPr>
+        <w:rFonts w:ascii="Wingdings" w:hAnsi="Wingdings" w:hint="default"/>
+        <w:sz w:val="20"/>
+      </w:rPr>
+    </w:lvl>
+    <w:lvl w:ilvl="8" w:tentative="1">
+      <w:start w:val="1"/>
+      <w:numFmt w:val="bullet"/>
+      <w:lvlText w:val=""/>
+      <w:lvlJc w:val="left"/>
+      <w:pPr>
+        <w:tabs>
+          <w:tab w:val="num" w:pos="6480"/>
+        </w:tabs>
+        <w:ind w:left="6480" w:hanging="360"/>
+      </w:pPr>
+      <w:rPr>
+        <w:rFonts w:ascii="Wingdings" w:hAnsi="Wingdings" w:hint="default"/>
+        <w:sz w:val="20"/>
+      </w:rPr>
+    </w:lvl>
+  </w:abstractNum>
+  <w:abstractNum w:abstractNumId="1" w15:restartNumberingAfterBreak="0">
+    <w:nsid w:val="5E68187E"/>
+    <w:multiLevelType w:val="multilevel"/>
+    <w:tmpl w:val="A272652E"/>
+    <w:lvl w:ilvl="0">
+      <w:start w:val="1"/>
+      <w:numFmt w:val="bullet"/>
+      <w:lvlText w:val=""/>
+      <w:lvlJc w:val="left"/>
+      <w:pPr>
+        <w:tabs>
+          <w:tab w:val="num" w:pos="720"/>
+        </w:tabs>
+        <w:ind w:left="720" w:hanging="360"/>
+      </w:pPr>
+      <w:rPr>
+        <w:rFonts w:ascii="Symbol" w:hAnsi="Symbol" w:hint="default"/>
+        <w:sz w:val="20"/>
+      </w:rPr>
+    </w:lvl>
+    <w:lvl w:ilvl="1" w:tentative="1">
+      <w:start w:val="1"/>
+      <w:numFmt w:val="bullet"/>
+      <w:lvlText w:val="o"/>
+      <w:lvlJc w:val="left"/>
+      <w:pPr>
+        <w:tabs>
+          <w:tab w:val="num" w:pos="1440"/>
+        </w:tabs>
+        <w:ind w:left="1440" w:hanging="360"/>
+      </w:pPr>
+      <w:rPr>
+        <w:rFonts w:ascii="Courier New" w:hAnsi="Courier New" w:hint="default"/>
+        <w:sz w:val="20"/>
+      </w:rPr>
+    </w:lvl>
+    <w:lvl w:ilvl="2" w:tentative="1">
+      <w:start w:val="1"/>
+      <w:numFmt w:val="bullet"/>
+      <w:lvlText w:val=""/>
+      <w:lvlJc w:val="left"/>
+      <w:pPr>
+        <w:tabs>
+          <w:tab w:val="num" w:pos="2160"/>
+        </w:tabs>
+        <w:ind w:left="2160" w:hanging="360"/>
+      </w:pPr>
+      <w:rPr>
+        <w:rFonts w:ascii="Wingdings" w:hAnsi="Wingdings" w:hint="default"/>
+        <w:sz w:val="20"/>
+      </w:rPr>
+    </w:lvl>
+    <w:lvl w:ilvl="3" w:tentative="1">
+      <w:start w:val="1"/>
+      <w:numFmt w:val="bullet"/>
+      <w:lvlText w:val=""/>
+      <w:lvlJc w:val="left"/>
+      <w:pPr>
+        <w:tabs>
+          <w:tab w:val="num" w:pos="2880"/>
+        </w:tabs>
+        <w:ind w:left="2880" w:hanging="360"/>
+      </w:pPr>
+      <w:rPr>
+        <w:rFonts w:ascii="Wingdings" w:hAnsi="Wingdings" w:hint="default"/>
+        <w:sz w:val="20"/>
+      </w:rPr>
+    </w:lvl>
+    <w:lvl w:ilvl="4" w:tentative="1">
+      <w:start w:val="1"/>
+      <w:numFmt w:val="bullet"/>
+      <w:lvlText w:val=""/>
+      <w:lvlJc w:val="left"/>
+      <w:pPr>
+        <w:tabs>
+          <w:tab w:val="num" w:pos="3600"/>
+        </w:tabs>
+        <w:ind w:left="3600" w:hanging="360"/>
+      </w:pPr>
+      <w:rPr>
+        <w:rFonts w:ascii="Wingdings" w:hAnsi="Wingdings" w:hint="default"/>
+        <w:sz w:val="20"/>
+      </w:rPr>
+    </w:lvl>
+    <w:lvl w:ilvl="5" w:tentative="1">
+      <w:start w:val="1"/>
+      <w:numFmt w:val="bullet"/>
+      <w:lvlText w:val=""/>
+      <w:lvlJc w:val="left"/>
+      <w:pPr>
+        <w:tabs>
+          <w:tab w:val="num" w:pos="4320"/>
+        </w:tabs>
+        <w:ind w:left="4320" w:hanging="360"/>
+      </w:pPr>
+      <w:rPr>
+        <w:rFonts w:ascii="Wingdings" w:hAnsi="Wingdings" w:hint="default"/>
+        <w:sz w:val="20"/>
+      </w:rPr>
+    </w:lvl>
+    <w:lvl w:ilvl="6" w:tentative="1">
+      <w:start w:val="1"/>
+      <w:numFmt w:val="bullet"/>
+      <w:lvlText w:val=""/>
+      <w:lvlJc w:val="left"/>
+      <w:pPr>
+        <w:tabs>
+          <w:tab w:val="num" w:pos="5040"/>
+        </w:tabs>
+        <w:ind w:left="5040" w:hanging="360"/>
+      </w:pPr>
+      <w:rPr>
+        <w:rFonts w:ascii="Wingdings" w:hAnsi="Wingdings" w:hint="default"/>
+        <w:sz w:val="20"/>
+      </w:rPr>
+    </w:lvl>
+    <w:lvl w:ilvl="7" w:tentative="1">
+      <w:start w:val="1"/>
+      <w:numFmt w:val="bullet"/>
+      <w:lvlText w:val=""/>
+      <w:lvlJc w:val="left"/>
+      <w:pPr>
+        <w:tabs>
+          <w:tab w:val="num" w:pos="5760"/>
+        </w:tabs>
+        <w:ind w:left="5760" w:hanging="360"/>
+      </w:pPr>
+      <w:rPr>
+        <w:rFonts w:ascii="Wingdings" w:hAnsi="Wingdings" w:hint="default"/>
+        <w:sz w:val="20"/>
+      </w:rPr>
+    </w:lvl>
+    <w:lvl w:ilvl="8" w:tentative="1">
+      <w:start w:val="1"/>
+      <w:numFmt w:val="bullet"/>
+      <w:lvlText w:val=""/>
+      <w:lvlJc w:val="left"/>
+      <w:pPr>
+        <w:tabs>
+          <w:tab w:val="num" w:pos="6480"/>
+        </w:tabs>
+        <w:ind w:left="6480" w:hanging="360"/>
+      </w:pPr>
+      <w:rPr>
+        <w:rFonts w:ascii="Wingdings" w:hAnsi="Wingdings" w:hint="default"/>
+        <w:sz w:val="20"/>
+      </w:rPr>
+    </w:lvl>
+  </w:abstractNum>
+  <w:abstractNum w:abstractNumId="2" w15:restartNumberingAfterBreak="0">
+    <w:nsid w:val="77AC4487"/>
+    <w:multiLevelType w:val="multilevel"/>
+    <w:tmpl w:val="5A40E2D8"/>
+    <w:lvl w:ilvl="0">
+      <w:start w:val="1"/>
+      <w:numFmt w:val="bullet"/>
+      <w:lvlText w:val=""/>
+      <w:lvlJc w:val="left"/>
+      <w:pPr>
+        <w:tabs>
+          <w:tab w:val="num" w:pos="720"/>
+        </w:tabs>
+        <w:ind w:left="720" w:hanging="360"/>
+      </w:pPr>
+      <w:rPr>
+        <w:rFonts w:ascii="Symbol" w:hAnsi="Symbol" w:hint="default"/>
+        <w:sz w:val="20"/>
+      </w:rPr>
+    </w:lvl>
+    <w:lvl w:ilvl="1" w:tentative="1">
+      <w:start w:val="1"/>
+      <w:numFmt w:val="bullet"/>
+      <w:lvlText w:val="o"/>
+      <w:lvlJc w:val="left"/>
+      <w:pPr>
+        <w:tabs>
+          <w:tab w:val="num" w:pos="1440"/>
+        </w:tabs>
+        <w:ind w:left="1440" w:hanging="360"/>
+      </w:pPr>
+      <w:rPr>
+        <w:rFonts w:ascii="Courier New" w:hAnsi="Courier New" w:hint="default"/>
+        <w:sz w:val="20"/>
+      </w:rPr>
+    </w:lvl>
+    <w:lvl w:ilvl="2" w:tentative="1">
+      <w:start w:val="1"/>
+      <w:numFmt w:val="bullet"/>
+      <w:lvlText w:val=""/>
+      <w:lvlJc w:val="left"/>
+      <w:pPr>
+        <w:tabs>
+          <w:tab w:val="num" w:pos="2160"/>
+        </w:tabs>
+        <w:ind w:left="2160" w:hanging="360"/>
+      </w:pPr>
+      <w:rPr>
+        <w:rFonts w:ascii="Wingdings" w:hAnsi="Wingdings" w:hint="default"/>
+        <w:sz w:val="20"/>
+      </w:rPr>
+    </w:lvl>
+    <w:lvl w:ilvl="3" w:tentative="1">
+      <w:start w:val="1"/>
+      <w:numFmt w:val="bullet"/>
+      <w:lvlText w:val=""/>
+      <w:lvlJc w:val="left"/>
+      <w:pPr>
+        <w:tabs>
+          <w:tab w:val="num" w:pos="2880"/>
+        </w:tabs>
+        <w:ind w:left="2880" w:hanging="360"/>
+      </w:pPr>
+      <w:rPr>
+        <w:rFonts w:ascii="Wingdings" w:hAnsi="Wingdings" w:hint="default"/>
+        <w:sz w:val="20"/>
+      </w:rPr>
+    </w:lvl>
+    <w:lvl w:ilvl="4" w:tentative="1">
+      <w:start w:val="1"/>
+      <w:numFmt w:val="bullet"/>
+      <w:lvlText w:val=""/>
+      <w:lvlJc w:val="left"/>
+      <w:pPr>
+        <w:tabs>
+          <w:tab w:val="num" w:pos="3600"/>
+        </w:tabs>
+        <w:ind w:left="3600" w:hanging="360"/>
+      </w:pPr>
+      <w:rPr>
+        <w:rFonts w:ascii="Wingdings" w:hAnsi="Wingdings" w:hint="default"/>
+        <w:sz w:val="20"/>
+      </w:rPr>
+    </w:lvl>
+    <w:lvl w:ilvl="5" w:tentative="1">
+      <w:start w:val="1"/>
+      <w:numFmt w:val="bullet"/>
+      <w:lvlText w:val=""/>
+      <w:lvlJc w:val="left"/>
+      <w:pPr>
+        <w:tabs>
+          <w:tab w:val="num" w:pos="4320"/>
+        </w:tabs>
+        <w:ind w:left="4320" w:hanging="360"/>
+      </w:pPr>
+      <w:rPr>
+        <w:rFonts w:ascii="Wingdings" w:hAnsi="Wingdings" w:hint="default"/>
+        <w:sz w:val="20"/>
+      </w:rPr>
+    </w:lvl>
+    <w:lvl w:ilvl="6" w:tentative="1">
+      <w:start w:val="1"/>
+      <w:numFmt w:val="bullet"/>
+      <w:lvlText w:val=""/>
+      <w:lvlJc w:val="left"/>
+      <w:pPr>
+        <w:tabs>
+          <w:tab w:val="num" w:pos="5040"/>
+        </w:tabs>
+        <w:ind w:left="5040" w:hanging="360"/>
+      </w:pPr>
+      <w:rPr>
+        <w:rFonts w:ascii="Wingdings" w:hAnsi="Wingdings" w:hint="default"/>
+        <w:sz w:val="20"/>
+      </w:rPr>
+    </w:lvl>
+    <w:lvl w:ilvl="7" w:tentative="1">
+      <w:start w:val="1"/>
+      <w:numFmt w:val="bullet"/>
+      <w:lvlText w:val=""/>
+      <w:lvlJc w:val="left"/>
+      <w:pPr>
+        <w:tabs>
+          <w:tab w:val="num" w:pos="5760"/>
+        </w:tabs>
+        <w:ind w:left="5760" w:hanging="360"/>
+      </w:pPr>
+      <w:rPr>
+        <w:rFonts w:ascii="Wingdings" w:hAnsi="Wingdings" w:hint="default"/>
+        <w:sz w:val="20"/>
+      </w:rPr>
+    </w:lvl>
+    <w:lvl w:ilvl="8" w:tentative="1">
+      <w:start w:val="1"/>
+      <w:numFmt w:val="bullet"/>
+      <w:lvlText w:val=""/>
+      <w:lvlJc w:val="left"/>
+      <w:pPr>
+        <w:tabs>
+          <w:tab w:val="num" w:pos="6480"/>
+        </w:tabs>
+        <w:ind w:left="6480" w:hanging="360"/>
+      </w:pPr>
+      <w:rPr>
+        <w:rFonts w:ascii="Wingdings" w:hAnsi="Wingdings" w:hint="default"/>
+        <w:sz w:val="20"/>
+      </w:rPr>
+    </w:lvl>
+  </w:abstractNum>
+  <w:num w:numId="1" w16cid:durableId="2076312230">
+    <w:abstractNumId w:val="1"/>
+  </w:num>
+  <w:num w:numId="2" w16cid:durableId="521742774">
+    <w:abstractNumId w:val="0"/>
+  </w:num>
+  <w:num w:numId="3" w16cid:durableId="56168512">
+    <w:abstractNumId w:val="2"/>
+  </w:num>
+</w:numbering>
 </file>
 
 <file path=word/styles.xml><?xml version="1.0" encoding="utf-8"?>
@@ -3397,6 +4558,7 @@
   <w:style w:type="character" w:default="1" w:styleId="Fuentedeprrafopredeter">
     <w:name w:val="Default Paragraph Font"/>
     <w:uiPriority w:val="1"/>
+    <w:semiHidden/>
     <w:unhideWhenUsed/>
   </w:style>
   <w:style w:type="table" w:default="1" w:styleId="Tablanormal">

</xml_diff>